<commit_message>
pravopisne izmjene na Biljeske.docx
</commit_message>
<xml_diff>
--- a/Biljeske.docx
+++ b/Biljeske.docx
@@ -776,7 +776,6 @@
         <w:t xml:space="preserve"> </w:t>
       </w:r>
       <w:proofErr w:type="spellStart"/>
-      <w:proofErr w:type="gramStart"/>
       <w:r>
         <w:rPr>
           <w:lang w:val="en-US"/>
@@ -784,7 +783,6 @@
         <w:t>na</w:t>
       </w:r>
       <w:proofErr w:type="spellEnd"/>
-      <w:proofErr w:type="gramEnd"/>
       <w:r>
         <w:rPr>
           <w:lang w:val="en-US"/>
@@ -834,7 +832,6 @@
         <w:t xml:space="preserve">. </w:t>
       </w:r>
       <w:proofErr w:type="spellStart"/>
-      <w:proofErr w:type="gramStart"/>
       <w:r>
         <w:rPr>
           <w:lang w:val="en-US"/>
@@ -848,7 +845,6 @@
         <w:t>regled</w:t>
       </w:r>
       <w:proofErr w:type="spellEnd"/>
-      <w:proofErr w:type="gramEnd"/>
       <w:r>
         <w:rPr>
           <w:lang w:val="en-US"/>
@@ -1207,7 +1203,6 @@
         <w:t xml:space="preserve"> </w:t>
       </w:r>
       <w:proofErr w:type="spellStart"/>
-      <w:proofErr w:type="gramStart"/>
       <w:r>
         <w:rPr>
           <w:lang w:val="en-US"/>
@@ -1215,7 +1210,6 @@
         <w:t>će</w:t>
       </w:r>
       <w:proofErr w:type="spellEnd"/>
-      <w:proofErr w:type="gramEnd"/>
       <w:r>
         <w:rPr>
           <w:lang w:val="en-US"/>
@@ -1425,7 +1419,6 @@
         <w:t xml:space="preserve">, </w:t>
       </w:r>
       <w:proofErr w:type="spellStart"/>
-      <w:proofErr w:type="gramStart"/>
       <w:r>
         <w:rPr>
           <w:lang w:val="en-US"/>
@@ -1433,7 +1426,6 @@
         <w:t>npr</w:t>
       </w:r>
       <w:proofErr w:type="spellEnd"/>
-      <w:proofErr w:type="gramEnd"/>
       <w:r>
         <w:rPr>
           <w:lang w:val="en-US"/>
@@ -1497,7 +1489,6 @@
         <w:t xml:space="preserve"> </w:t>
       </w:r>
       <w:proofErr w:type="spellStart"/>
-      <w:proofErr w:type="gramStart"/>
       <w:r>
         <w:rPr>
           <w:lang w:val="en-US"/>
@@ -1505,7 +1496,6 @@
         <w:t>ili</w:t>
       </w:r>
       <w:proofErr w:type="spellEnd"/>
-      <w:proofErr w:type="gramEnd"/>
       <w:r>
         <w:rPr>
           <w:lang w:val="en-US"/>
@@ -2059,7 +2049,6 @@
         <w:t>neki_fajl</w:t>
       </w:r>
       <w:proofErr w:type="spellEnd"/>
-      <w:proofErr w:type="gramStart"/>
       <w:r>
         <w:rPr>
           <w:lang w:val="en-US"/>
@@ -2070,14 +2059,7 @@
         <w:rPr>
           <w:lang w:val="en-US"/>
         </w:rPr>
-        <w:t xml:space="preserve"> –</w:t>
-      </w:r>
-      <w:proofErr w:type="gramEnd"/>
-      <w:r>
-        <w:rPr>
-          <w:lang w:val="en-US"/>
-        </w:rPr>
-        <w:t xml:space="preserve"> </w:t>
+        <w:t xml:space="preserve"> – </w:t>
       </w:r>
       <w:proofErr w:type="spellStart"/>
       <w:r>
@@ -2216,7 +2198,6 @@
         <w:t xml:space="preserve"> </w:t>
       </w:r>
       <w:proofErr w:type="spellStart"/>
-      <w:proofErr w:type="gramStart"/>
       <w:r>
         <w:rPr>
           <w:lang w:val="en-US"/>
@@ -2334,7 +2315,6 @@
         </w:rPr>
         <w:t>.</w:t>
       </w:r>
-      <w:proofErr w:type="gramEnd"/>
     </w:p>
     <w:p>
       <w:pPr>
@@ -2343,7 +2323,6 @@
         </w:rPr>
       </w:pPr>
       <w:proofErr w:type="spellStart"/>
-      <w:proofErr w:type="gramStart"/>
       <w:r>
         <w:rPr>
           <w:lang w:val="en-US"/>
@@ -2473,655 +2452,636 @@
         <w:rPr>
           <w:lang w:val="en-US"/>
         </w:rPr>
+        <w:t xml:space="preserve">. </w:t>
+      </w:r>
+      <w:r>
+        <w:rPr>
+          <w:lang w:val="en-US"/>
+        </w:rPr>
+        <w:t>a</w:t>
+      </w:r>
+      <w:r>
+        <w:rPr>
+          <w:lang w:val="en-US"/>
+        </w:rPr>
+        <w:t xml:space="preserve">a se </w:t>
+      </w:r>
+      <w:proofErr w:type="spellStart"/>
+      <w:r>
+        <w:rPr>
+          <w:lang w:val="en-US"/>
+        </w:rPr>
+        <w:t>stanje</w:t>
+      </w:r>
+      <w:proofErr w:type="spellEnd"/>
+      <w:r>
+        <w:rPr>
+          <w:lang w:val="en-US"/>
+        </w:rPr>
+        <w:t xml:space="preserve"> </w:t>
+      </w:r>
+      <w:proofErr w:type="spellStart"/>
+      <w:r>
+        <w:rPr>
+          <w:lang w:val="en-US"/>
+        </w:rPr>
+        <w:t>fajla</w:t>
+      </w:r>
+      <w:proofErr w:type="spellEnd"/>
+      <w:r>
+        <w:rPr>
+          <w:lang w:val="en-US"/>
+        </w:rPr>
+        <w:t xml:space="preserve"> </w:t>
+      </w:r>
+      <w:proofErr w:type="spellStart"/>
+      <w:r>
+        <w:rPr>
+          <w:lang w:val="en-US"/>
+        </w:rPr>
+        <w:t>vrati</w:t>
+      </w:r>
+      <w:proofErr w:type="spellEnd"/>
+      <w:r>
+        <w:rPr>
+          <w:lang w:val="en-US"/>
+        </w:rPr>
+        <w:t xml:space="preserve"> </w:t>
+      </w:r>
+      <w:proofErr w:type="spellStart"/>
+      <w:r>
+        <w:rPr>
+          <w:lang w:val="en-US"/>
+        </w:rPr>
+        <w:t>onakvo</w:t>
+      </w:r>
+      <w:proofErr w:type="spellEnd"/>
+      <w:r>
+        <w:rPr>
+          <w:lang w:val="en-US"/>
+        </w:rPr>
+        <w:t xml:space="preserve"> </w:t>
+      </w:r>
+      <w:proofErr w:type="spellStart"/>
+      <w:r>
+        <w:rPr>
+          <w:lang w:val="en-US"/>
+        </w:rPr>
+        <w:t>kakvo</w:t>
+      </w:r>
+      <w:proofErr w:type="spellEnd"/>
+      <w:r>
+        <w:rPr>
+          <w:lang w:val="en-US"/>
+        </w:rPr>
+        <w:t xml:space="preserve"> je </w:t>
+      </w:r>
+      <w:proofErr w:type="spellStart"/>
+      <w:r>
+        <w:rPr>
+          <w:lang w:val="en-US"/>
+        </w:rPr>
+        <w:t>bilo</w:t>
+      </w:r>
+      <w:proofErr w:type="spellEnd"/>
+      <w:r>
+        <w:rPr>
+          <w:lang w:val="en-US"/>
+        </w:rPr>
+        <w:t xml:space="preserve"> </w:t>
+      </w:r>
+      <w:proofErr w:type="spellStart"/>
+      <w:r>
+        <w:rPr>
+          <w:lang w:val="en-US"/>
+        </w:rPr>
+        <w:t>nakon</w:t>
+      </w:r>
+      <w:proofErr w:type="spellEnd"/>
+      <w:r>
+        <w:rPr>
+          <w:lang w:val="en-US"/>
+        </w:rPr>
+        <w:t xml:space="preserve"> </w:t>
+      </w:r>
+      <w:proofErr w:type="spellStart"/>
+      <w:r>
+        <w:rPr>
+          <w:lang w:val="en-US"/>
+        </w:rPr>
+        <w:t>predzadnjeg</w:t>
+      </w:r>
+      <w:proofErr w:type="spellEnd"/>
+      <w:r>
+        <w:rPr>
+          <w:lang w:val="en-US"/>
+        </w:rPr>
+        <w:t xml:space="preserve"> </w:t>
+      </w:r>
+      <w:proofErr w:type="spellStart"/>
+      <w:r>
+        <w:rPr>
+          <w:lang w:val="en-US"/>
+        </w:rPr>
+        <w:t>commita</w:t>
+      </w:r>
+      <w:proofErr w:type="spellEnd"/>
+      <w:r>
+        <w:rPr>
+          <w:lang w:val="en-US"/>
+        </w:rPr>
+        <w:t>,</w:t>
+      </w:r>
+      <w:r>
+        <w:rPr>
+          <w:lang w:val="en-US"/>
+        </w:rPr>
+        <w:t xml:space="preserve"> </w:t>
+      </w:r>
+      <w:proofErr w:type="spellStart"/>
+      <w:r>
+        <w:rPr>
+          <w:lang w:val="en-US"/>
+        </w:rPr>
+        <w:t>tada</w:t>
+      </w:r>
+      <w:proofErr w:type="spellEnd"/>
+      <w:r>
+        <w:rPr>
+          <w:lang w:val="en-US"/>
+        </w:rPr>
+        <w:t xml:space="preserve"> se </w:t>
+      </w:r>
+      <w:proofErr w:type="spellStart"/>
+      <w:r>
+        <w:rPr>
+          <w:lang w:val="en-US"/>
+        </w:rPr>
+        <w:t>treba</w:t>
+      </w:r>
+      <w:proofErr w:type="spellEnd"/>
+      <w:r>
+        <w:rPr>
+          <w:lang w:val="en-US"/>
+        </w:rPr>
+        <w:t xml:space="preserve"> </w:t>
+      </w:r>
+      <w:proofErr w:type="spellStart"/>
+      <w:r>
+        <w:rPr>
+          <w:lang w:val="en-US"/>
+        </w:rPr>
+        <w:t>pozvati</w:t>
+      </w:r>
+      <w:proofErr w:type="spellEnd"/>
+      <w:r>
+        <w:rPr>
+          <w:lang w:val="en-US"/>
+        </w:rPr>
+        <w:t xml:space="preserve"> </w:t>
+      </w:r>
+      <w:proofErr w:type="spellStart"/>
+      <w:r>
+        <w:rPr>
+          <w:lang w:val="en-US"/>
+        </w:rPr>
+        <w:t>naredba</w:t>
+      </w:r>
+      <w:proofErr w:type="spellEnd"/>
+      <w:r>
+        <w:rPr>
+          <w:lang w:val="en-US"/>
+        </w:rPr>
+        <w:t xml:space="preserve">: </w:t>
+      </w:r>
+      <w:r>
+        <w:rPr>
+          <w:highlight w:val="lightGray"/>
+          <w:lang w:val="en-US"/>
+        </w:rPr>
+        <w:t>$</w:t>
+      </w:r>
+      <w:proofErr w:type="spellStart"/>
+      <w:r>
+        <w:rPr>
+          <w:highlight w:val="lightGray"/>
+          <w:lang w:val="en-US"/>
+        </w:rPr>
+        <w:t>git</w:t>
+      </w:r>
+      <w:proofErr w:type="spellEnd"/>
+      <w:r>
+        <w:rPr>
+          <w:highlight w:val="lightGray"/>
+          <w:lang w:val="en-US"/>
+        </w:rPr>
+        <w:t xml:space="preserve"> </w:t>
+      </w:r>
+      <w:r>
+        <w:rPr>
+          <w:b/>
+          <w:highlight w:val="lightGray"/>
+          <w:lang w:val="en-US"/>
+        </w:rPr>
+        <w:t>checkout</w:t>
+      </w:r>
+      <w:r>
+        <w:rPr>
+          <w:highlight w:val="lightGray"/>
+          <w:lang w:val="en-US"/>
+        </w:rPr>
+        <w:t xml:space="preserve"> HEAD – </w:t>
+      </w:r>
+      <w:r>
+        <w:rPr>
+          <w:highlight w:val="lightGray"/>
+          <w:lang w:val="en-US"/>
+        </w:rPr>
+        <w:t>neki_fajl</w:t>
+      </w:r>
+      <w:r>
+        <w:rPr>
+          <w:highlight w:val="lightGray"/>
+          <w:lang w:val="en-US"/>
+        </w:rPr>
+        <w:t>.txt</w:t>
+      </w:r>
+    </w:p>
+    <w:p>
+      <w:pPr>
+        <w:rPr>
+          <w:lang w:val="en-US"/>
+        </w:rPr>
+      </w:pPr>
+      <w:proofErr w:type="spellStart"/>
+      <w:r>
+        <w:rPr>
+          <w:lang w:val="en-US"/>
+        </w:rPr>
+        <w:t>Ako</w:t>
+      </w:r>
+      <w:proofErr w:type="spellEnd"/>
+      <w:r>
+        <w:rPr>
+          <w:lang w:val="en-US"/>
+        </w:rPr>
+        <w:t xml:space="preserve"> </w:t>
+      </w:r>
+      <w:proofErr w:type="spellStart"/>
+      <w:r>
+        <w:rPr>
+          <w:lang w:val="en-US"/>
+        </w:rPr>
+        <w:t>imamo</w:t>
+      </w:r>
+      <w:proofErr w:type="spellEnd"/>
+      <w:r>
+        <w:rPr>
+          <w:lang w:val="en-US"/>
+        </w:rPr>
+        <w:t xml:space="preserve"> </w:t>
+      </w:r>
+      <w:proofErr w:type="spellStart"/>
+      <w:r>
+        <w:rPr>
+          <w:lang w:val="en-US"/>
+        </w:rPr>
+        <w:t>neki</w:t>
+      </w:r>
+      <w:proofErr w:type="spellEnd"/>
+      <w:r>
+        <w:rPr>
+          <w:lang w:val="en-US"/>
+        </w:rPr>
+        <w:t xml:space="preserve"> file u </w:t>
+      </w:r>
+      <w:proofErr w:type="spellStart"/>
+      <w:r>
+        <w:rPr>
+          <w:lang w:val="en-US"/>
+        </w:rPr>
+        <w:t>indeksu</w:t>
+      </w:r>
+      <w:proofErr w:type="spellEnd"/>
+      <w:r>
+        <w:rPr>
+          <w:lang w:val="en-US"/>
+        </w:rPr>
+        <w:t xml:space="preserve"> </w:t>
+      </w:r>
+      <w:proofErr w:type="spellStart"/>
+      <w:r>
+        <w:rPr>
+          <w:lang w:val="en-US"/>
+        </w:rPr>
+        <w:t>ili</w:t>
+      </w:r>
+      <w:proofErr w:type="spellEnd"/>
+      <w:r>
+        <w:rPr>
+          <w:lang w:val="en-US"/>
+        </w:rPr>
+        <w:t xml:space="preserve"> </w:t>
+      </w:r>
+      <w:proofErr w:type="spellStart"/>
+      <w:r>
+        <w:rPr>
+          <w:lang w:val="en-US"/>
+        </w:rPr>
+        <w:t>repozitoriju</w:t>
+      </w:r>
+      <w:proofErr w:type="spellEnd"/>
+      <w:r>
+        <w:rPr>
+          <w:lang w:val="en-US"/>
+        </w:rPr>
+        <w:t xml:space="preserve">, on se </w:t>
+      </w:r>
+      <w:proofErr w:type="spellStart"/>
+      <w:r>
+        <w:rPr>
+          <w:lang w:val="en-US"/>
+        </w:rPr>
+        <w:t>iz</w:t>
+      </w:r>
+      <w:proofErr w:type="spellEnd"/>
+      <w:r>
+        <w:rPr>
+          <w:lang w:val="en-US"/>
+        </w:rPr>
+        <w:t xml:space="preserve"> </w:t>
+      </w:r>
+      <w:proofErr w:type="spellStart"/>
+      <w:r>
+        <w:rPr>
+          <w:lang w:val="en-US"/>
+        </w:rPr>
+        <w:t>repozitorja</w:t>
+      </w:r>
+      <w:proofErr w:type="spellEnd"/>
+      <w:r>
+        <w:rPr>
+          <w:lang w:val="en-US"/>
+        </w:rPr>
+        <w:t xml:space="preserve"> “</w:t>
+      </w:r>
+      <w:proofErr w:type="spellStart"/>
+      <w:r>
+        <w:rPr>
+          <w:lang w:val="en-US"/>
+        </w:rPr>
+        <w:t>skida</w:t>
+      </w:r>
+      <w:proofErr w:type="spellEnd"/>
+      <w:r>
+        <w:rPr>
+          <w:lang w:val="en-US"/>
+        </w:rPr>
+        <w:t xml:space="preserve">” </w:t>
+      </w:r>
+      <w:proofErr w:type="spellStart"/>
+      <w:r>
+        <w:rPr>
+          <w:lang w:val="en-US"/>
+        </w:rPr>
+        <w:t>sljedećom</w:t>
+      </w:r>
+      <w:proofErr w:type="spellEnd"/>
+      <w:r>
+        <w:rPr>
+          <w:lang w:val="en-US"/>
+        </w:rPr>
+        <w:t xml:space="preserve"> </w:t>
+      </w:r>
+      <w:proofErr w:type="spellStart"/>
+      <w:r>
+        <w:rPr>
+          <w:lang w:val="en-US"/>
+        </w:rPr>
+        <w:t>naredbom</w:t>
+      </w:r>
+      <w:proofErr w:type="spellEnd"/>
+      <w:r>
+        <w:rPr>
+          <w:lang w:val="en-US"/>
+        </w:rPr>
+        <w:t>:</w:t>
+      </w:r>
+      <w:r>
+        <w:rPr>
+          <w:lang w:val="en-US"/>
+        </w:rPr>
+        <w:br/>
+      </w:r>
+      <w:r>
+        <w:rPr>
+          <w:highlight w:val="lightGray"/>
+          <w:lang w:val="en-US"/>
+        </w:rPr>
+        <w:t>$</w:t>
+      </w:r>
+      <w:proofErr w:type="spellStart"/>
+      <w:r>
+        <w:rPr>
+          <w:highlight w:val="lightGray"/>
+          <w:lang w:val="en-US"/>
+        </w:rPr>
+        <w:t>git</w:t>
+      </w:r>
+      <w:proofErr w:type="spellEnd"/>
+      <w:r>
+        <w:rPr>
+          <w:highlight w:val="lightGray"/>
+          <w:lang w:val="en-US"/>
+        </w:rPr>
+        <w:t xml:space="preserve"> </w:t>
+      </w:r>
+      <w:proofErr w:type="spellStart"/>
+      <w:r>
+        <w:rPr>
+          <w:highlight w:val="lightGray"/>
+          <w:lang w:val="en-US"/>
+        </w:rPr>
+        <w:t>rm</w:t>
+      </w:r>
+      <w:proofErr w:type="spellEnd"/>
+      <w:r>
+        <w:rPr>
+          <w:highlight w:val="lightGray"/>
+          <w:lang w:val="en-US"/>
+        </w:rPr>
+        <w:t xml:space="preserve"> –cached </w:t>
+      </w:r>
+      <w:proofErr w:type="spellStart"/>
+      <w:r>
+        <w:rPr>
+          <w:highlight w:val="lightGray"/>
+          <w:lang w:val="en-US"/>
+        </w:rPr>
+        <w:t>ime_datoteke</w:t>
+      </w:r>
+      <w:proofErr w:type="spellEnd"/>
+      <w:r>
+        <w:rPr>
+          <w:lang w:val="en-US"/>
+        </w:rPr>
+        <w:t xml:space="preserve">. </w:t>
+      </w:r>
+      <w:proofErr w:type="spellStart"/>
+      <w:r>
+        <w:rPr>
+          <w:lang w:val="en-US"/>
+        </w:rPr>
+        <w:t>Nakon</w:t>
+      </w:r>
+      <w:proofErr w:type="spellEnd"/>
+      <w:r>
+        <w:rPr>
+          <w:lang w:val="en-US"/>
+        </w:rPr>
+        <w:t xml:space="preserve"> toga </w:t>
+      </w:r>
+      <w:proofErr w:type="spellStart"/>
+      <w:r>
+        <w:rPr>
+          <w:lang w:val="en-US"/>
+        </w:rPr>
+        <w:t>treba</w:t>
+      </w:r>
+      <w:proofErr w:type="spellEnd"/>
+      <w:r>
+        <w:rPr>
+          <w:lang w:val="en-US"/>
+        </w:rPr>
+        <w:t xml:space="preserve"> </w:t>
+      </w:r>
+      <w:proofErr w:type="spellStart"/>
+      <w:r>
+        <w:rPr>
+          <w:lang w:val="en-US"/>
+        </w:rPr>
+        <w:t>tu</w:t>
+      </w:r>
+      <w:proofErr w:type="spellEnd"/>
+      <w:r>
+        <w:rPr>
+          <w:lang w:val="en-US"/>
+        </w:rPr>
+        <w:t xml:space="preserve"> </w:t>
+      </w:r>
+      <w:proofErr w:type="spellStart"/>
+      <w:r>
+        <w:rPr>
+          <w:lang w:val="en-US"/>
+        </w:rPr>
+        <w:t>datoteku</w:t>
+      </w:r>
+      <w:proofErr w:type="spellEnd"/>
+      <w:r>
+        <w:rPr>
+          <w:lang w:val="en-US"/>
+        </w:rPr>
+        <w:t xml:space="preserve"> </w:t>
+      </w:r>
+      <w:proofErr w:type="spellStart"/>
+      <w:r>
+        <w:rPr>
+          <w:lang w:val="en-US"/>
+        </w:rPr>
+        <w:t>staviti</w:t>
+      </w:r>
+      <w:proofErr w:type="spellEnd"/>
+      <w:r>
+        <w:rPr>
+          <w:lang w:val="en-US"/>
+        </w:rPr>
+        <w:t xml:space="preserve"> u .</w:t>
+      </w:r>
+      <w:proofErr w:type="spellStart"/>
+      <w:r>
+        <w:rPr>
+          <w:lang w:val="en-US"/>
+        </w:rPr>
+        <w:t>gitignore</w:t>
+      </w:r>
+      <w:proofErr w:type="spellEnd"/>
+      <w:r>
+        <w:rPr>
+          <w:lang w:val="en-US"/>
+        </w:rPr>
+        <w:t xml:space="preserve">, </w:t>
+      </w:r>
+      <w:proofErr w:type="spellStart"/>
+      <w:r>
+        <w:rPr>
+          <w:lang w:val="en-US"/>
+        </w:rPr>
+        <w:t>kako</w:t>
+      </w:r>
+      <w:proofErr w:type="spellEnd"/>
+      <w:r>
+        <w:rPr>
+          <w:lang w:val="en-US"/>
+        </w:rPr>
+        <w:t xml:space="preserve"> se </w:t>
+      </w:r>
+      <w:proofErr w:type="spellStart"/>
+      <w:r>
+        <w:rPr>
+          <w:lang w:val="en-US"/>
+        </w:rPr>
+        <w:t>više</w:t>
+      </w:r>
+      <w:proofErr w:type="spellEnd"/>
+      <w:r>
+        <w:rPr>
+          <w:lang w:val="en-US"/>
+        </w:rPr>
+        <w:t xml:space="preserve"> ne bi </w:t>
+      </w:r>
+      <w:proofErr w:type="spellStart"/>
+      <w:r>
+        <w:rPr>
+          <w:lang w:val="en-US"/>
+        </w:rPr>
+        <w:t>pojavljivala</w:t>
+      </w:r>
+      <w:proofErr w:type="spellEnd"/>
+      <w:r>
+        <w:rPr>
+          <w:lang w:val="en-US"/>
+        </w:rPr>
+        <w:t xml:space="preserve"> u </w:t>
+      </w:r>
+      <w:r>
+        <w:rPr>
+          <w:highlight w:val="lightGray"/>
+          <w:lang w:val="en-US"/>
+        </w:rPr>
+        <w:t>$</w:t>
+      </w:r>
+      <w:proofErr w:type="spellStart"/>
+      <w:r>
+        <w:rPr>
+          <w:highlight w:val="lightGray"/>
+          <w:lang w:val="en-US"/>
+        </w:rPr>
+        <w:t>git</w:t>
+      </w:r>
+      <w:proofErr w:type="spellEnd"/>
+      <w:r>
+        <w:rPr>
+          <w:highlight w:val="lightGray"/>
+          <w:lang w:val="en-US"/>
+        </w:rPr>
+        <w:t xml:space="preserve"> status</w:t>
+      </w:r>
+      <w:r>
+        <w:rPr>
+          <w:lang w:val="en-US"/>
+        </w:rPr>
         <w:t>.</w:t>
       </w:r>
-      <w:proofErr w:type="gramEnd"/>
-      <w:r>
-        <w:rPr>
-          <w:lang w:val="en-US"/>
-        </w:rPr>
-        <w:t xml:space="preserve"> </w:t>
-      </w:r>
-      <w:proofErr w:type="gramStart"/>
-      <w:r>
-        <w:rPr>
-          <w:lang w:val="en-US"/>
-        </w:rPr>
-        <w:t>a</w:t>
-      </w:r>
-      <w:r>
-        <w:rPr>
-          <w:lang w:val="en-US"/>
-        </w:rPr>
-        <w:t>a</w:t>
-      </w:r>
-      <w:proofErr w:type="gramEnd"/>
-      <w:r>
-        <w:rPr>
-          <w:lang w:val="en-US"/>
-        </w:rPr>
-        <w:t xml:space="preserve"> se </w:t>
-      </w:r>
-      <w:proofErr w:type="spellStart"/>
-      <w:r>
-        <w:rPr>
-          <w:lang w:val="en-US"/>
-        </w:rPr>
-        <w:t>stanje</w:t>
-      </w:r>
-      <w:proofErr w:type="spellEnd"/>
-      <w:r>
-        <w:rPr>
-          <w:lang w:val="en-US"/>
-        </w:rPr>
-        <w:t xml:space="preserve"> </w:t>
-      </w:r>
-      <w:proofErr w:type="spellStart"/>
-      <w:r>
-        <w:rPr>
-          <w:lang w:val="en-US"/>
-        </w:rPr>
-        <w:t>fajla</w:t>
-      </w:r>
-      <w:proofErr w:type="spellEnd"/>
-      <w:r>
-        <w:rPr>
-          <w:lang w:val="en-US"/>
-        </w:rPr>
-        <w:t xml:space="preserve"> </w:t>
-      </w:r>
-      <w:proofErr w:type="spellStart"/>
-      <w:r>
-        <w:rPr>
-          <w:lang w:val="en-US"/>
-        </w:rPr>
-        <w:t>vrati</w:t>
-      </w:r>
-      <w:proofErr w:type="spellEnd"/>
-      <w:r>
-        <w:rPr>
-          <w:lang w:val="en-US"/>
-        </w:rPr>
-        <w:t xml:space="preserve"> </w:t>
-      </w:r>
-      <w:proofErr w:type="spellStart"/>
-      <w:r>
-        <w:rPr>
-          <w:lang w:val="en-US"/>
-        </w:rPr>
-        <w:t>onakvo</w:t>
-      </w:r>
-      <w:proofErr w:type="spellEnd"/>
-      <w:r>
-        <w:rPr>
-          <w:lang w:val="en-US"/>
-        </w:rPr>
-        <w:t xml:space="preserve"> </w:t>
-      </w:r>
-      <w:proofErr w:type="spellStart"/>
-      <w:r>
-        <w:rPr>
-          <w:lang w:val="en-US"/>
-        </w:rPr>
-        <w:t>kakvo</w:t>
-      </w:r>
-      <w:proofErr w:type="spellEnd"/>
-      <w:r>
-        <w:rPr>
-          <w:lang w:val="en-US"/>
-        </w:rPr>
-        <w:t xml:space="preserve"> je </w:t>
-      </w:r>
-      <w:proofErr w:type="spellStart"/>
-      <w:r>
-        <w:rPr>
-          <w:lang w:val="en-US"/>
-        </w:rPr>
-        <w:t>bilo</w:t>
-      </w:r>
-      <w:proofErr w:type="spellEnd"/>
-      <w:r>
-        <w:rPr>
-          <w:lang w:val="en-US"/>
-        </w:rPr>
-        <w:t xml:space="preserve"> </w:t>
-      </w:r>
-      <w:proofErr w:type="spellStart"/>
-      <w:r>
-        <w:rPr>
-          <w:lang w:val="en-US"/>
-        </w:rPr>
-        <w:t>nakon</w:t>
-      </w:r>
-      <w:proofErr w:type="spellEnd"/>
-      <w:r>
-        <w:rPr>
-          <w:lang w:val="en-US"/>
-        </w:rPr>
-        <w:t xml:space="preserve"> </w:t>
-      </w:r>
-      <w:proofErr w:type="spellStart"/>
-      <w:r>
-        <w:rPr>
-          <w:lang w:val="en-US"/>
-        </w:rPr>
-        <w:t>predzadnjeg</w:t>
-      </w:r>
-      <w:proofErr w:type="spellEnd"/>
-      <w:r>
-        <w:rPr>
-          <w:lang w:val="en-US"/>
-        </w:rPr>
-        <w:t xml:space="preserve"> </w:t>
-      </w:r>
-      <w:proofErr w:type="spellStart"/>
-      <w:r>
-        <w:rPr>
-          <w:lang w:val="en-US"/>
-        </w:rPr>
-        <w:t>commita</w:t>
-      </w:r>
-      <w:proofErr w:type="spellEnd"/>
-      <w:r>
-        <w:rPr>
-          <w:lang w:val="en-US"/>
-        </w:rPr>
-        <w:t>,</w:t>
-      </w:r>
-      <w:r>
-        <w:rPr>
-          <w:lang w:val="en-US"/>
-        </w:rPr>
-        <w:t xml:space="preserve"> </w:t>
-      </w:r>
-      <w:proofErr w:type="spellStart"/>
-      <w:r>
-        <w:rPr>
-          <w:lang w:val="en-US"/>
-        </w:rPr>
-        <w:t>tada</w:t>
-      </w:r>
-      <w:proofErr w:type="spellEnd"/>
-      <w:r>
-        <w:rPr>
-          <w:lang w:val="en-US"/>
-        </w:rPr>
-        <w:t xml:space="preserve"> se </w:t>
-      </w:r>
-      <w:proofErr w:type="spellStart"/>
-      <w:r>
-        <w:rPr>
-          <w:lang w:val="en-US"/>
-        </w:rPr>
-        <w:t>treba</w:t>
-      </w:r>
-      <w:proofErr w:type="spellEnd"/>
-      <w:r>
-        <w:rPr>
-          <w:lang w:val="en-US"/>
-        </w:rPr>
-        <w:t xml:space="preserve"> </w:t>
-      </w:r>
-      <w:proofErr w:type="spellStart"/>
-      <w:r>
-        <w:rPr>
-          <w:lang w:val="en-US"/>
-        </w:rPr>
-        <w:t>pozvati</w:t>
-      </w:r>
-      <w:proofErr w:type="spellEnd"/>
-      <w:r>
-        <w:rPr>
-          <w:lang w:val="en-US"/>
-        </w:rPr>
-        <w:t xml:space="preserve"> </w:t>
-      </w:r>
-      <w:proofErr w:type="spellStart"/>
-      <w:r>
-        <w:rPr>
-          <w:lang w:val="en-US"/>
-        </w:rPr>
-        <w:t>naredba</w:t>
-      </w:r>
-      <w:proofErr w:type="spellEnd"/>
-      <w:r>
-        <w:rPr>
-          <w:lang w:val="en-US"/>
-        </w:rPr>
-        <w:t xml:space="preserve">: </w:t>
-      </w:r>
-      <w:r>
-        <w:rPr>
-          <w:highlight w:val="lightGray"/>
-          <w:lang w:val="en-US"/>
-        </w:rPr>
-        <w:t>$</w:t>
-      </w:r>
-      <w:proofErr w:type="spellStart"/>
-      <w:r>
-        <w:rPr>
-          <w:highlight w:val="lightGray"/>
-          <w:lang w:val="en-US"/>
-        </w:rPr>
-        <w:t>git</w:t>
-      </w:r>
-      <w:proofErr w:type="spellEnd"/>
-      <w:r>
-        <w:rPr>
-          <w:highlight w:val="lightGray"/>
-          <w:lang w:val="en-US"/>
-        </w:rPr>
-        <w:t xml:space="preserve"> </w:t>
-      </w:r>
-      <w:r>
-        <w:rPr>
-          <w:b/>
-          <w:highlight w:val="lightGray"/>
-          <w:lang w:val="en-US"/>
-        </w:rPr>
-        <w:t>checkout</w:t>
-      </w:r>
-      <w:r>
-        <w:rPr>
-          <w:highlight w:val="lightGray"/>
-          <w:lang w:val="en-US"/>
-        </w:rPr>
-        <w:t xml:space="preserve"> HEAD – </w:t>
-      </w:r>
-      <w:r>
-        <w:rPr>
-          <w:highlight w:val="lightGray"/>
-          <w:lang w:val="en-US"/>
-        </w:rPr>
-        <w:t>neki_fajl</w:t>
-      </w:r>
-      <w:r>
-        <w:rPr>
-          <w:highlight w:val="lightGray"/>
-          <w:lang w:val="en-US"/>
-        </w:rPr>
-        <w:t>.txt</w:t>
-      </w:r>
-    </w:p>
-    <w:p>
-      <w:pPr>
-        <w:rPr>
-          <w:lang w:val="en-US"/>
-        </w:rPr>
-      </w:pPr>
-      <w:proofErr w:type="spellStart"/>
-      <w:r>
-        <w:rPr>
-          <w:lang w:val="en-US"/>
-        </w:rPr>
-        <w:t>Ako</w:t>
-      </w:r>
-      <w:proofErr w:type="spellEnd"/>
-      <w:r>
-        <w:rPr>
-          <w:lang w:val="en-US"/>
-        </w:rPr>
-        <w:t xml:space="preserve"> </w:t>
-      </w:r>
-      <w:proofErr w:type="spellStart"/>
-      <w:r>
-        <w:rPr>
-          <w:lang w:val="en-US"/>
-        </w:rPr>
-        <w:t>imamo</w:t>
-      </w:r>
-      <w:proofErr w:type="spellEnd"/>
-      <w:r>
-        <w:rPr>
-          <w:lang w:val="en-US"/>
-        </w:rPr>
-        <w:t xml:space="preserve"> </w:t>
-      </w:r>
-      <w:proofErr w:type="spellStart"/>
-      <w:r>
-        <w:rPr>
-          <w:lang w:val="en-US"/>
-        </w:rPr>
-        <w:t>neki</w:t>
-      </w:r>
-      <w:proofErr w:type="spellEnd"/>
-      <w:r>
-        <w:rPr>
-          <w:lang w:val="en-US"/>
-        </w:rPr>
-        <w:t xml:space="preserve"> file u </w:t>
-      </w:r>
-      <w:proofErr w:type="spellStart"/>
-      <w:r>
-        <w:rPr>
-          <w:lang w:val="en-US"/>
-        </w:rPr>
-        <w:t>indeksu</w:t>
-      </w:r>
-      <w:proofErr w:type="spellEnd"/>
-      <w:r>
-        <w:rPr>
-          <w:lang w:val="en-US"/>
-        </w:rPr>
-        <w:t xml:space="preserve"> </w:t>
-      </w:r>
-      <w:proofErr w:type="spellStart"/>
-      <w:r>
-        <w:rPr>
-          <w:lang w:val="en-US"/>
-        </w:rPr>
-        <w:t>ili</w:t>
-      </w:r>
-      <w:proofErr w:type="spellEnd"/>
-      <w:r>
-        <w:rPr>
-          <w:lang w:val="en-US"/>
-        </w:rPr>
-        <w:t xml:space="preserve"> </w:t>
-      </w:r>
-      <w:proofErr w:type="spellStart"/>
-      <w:r>
-        <w:rPr>
-          <w:lang w:val="en-US"/>
-        </w:rPr>
-        <w:t>repozitoriju</w:t>
-      </w:r>
-      <w:proofErr w:type="spellEnd"/>
-      <w:r>
-        <w:rPr>
-          <w:lang w:val="en-US"/>
-        </w:rPr>
-        <w:t xml:space="preserve">, on se </w:t>
-      </w:r>
-      <w:proofErr w:type="spellStart"/>
-      <w:r>
-        <w:rPr>
-          <w:lang w:val="en-US"/>
-        </w:rPr>
-        <w:t>iz</w:t>
-      </w:r>
-      <w:proofErr w:type="spellEnd"/>
-      <w:r>
-        <w:rPr>
-          <w:lang w:val="en-US"/>
-        </w:rPr>
-        <w:t xml:space="preserve"> </w:t>
-      </w:r>
-      <w:proofErr w:type="spellStart"/>
-      <w:r>
-        <w:rPr>
-          <w:lang w:val="en-US"/>
-        </w:rPr>
-        <w:t>repozitorja</w:t>
-      </w:r>
-      <w:proofErr w:type="spellEnd"/>
-      <w:r>
-        <w:rPr>
-          <w:lang w:val="en-US"/>
-        </w:rPr>
-        <w:t xml:space="preserve"> “</w:t>
-      </w:r>
-      <w:proofErr w:type="spellStart"/>
-      <w:r>
-        <w:rPr>
-          <w:lang w:val="en-US"/>
-        </w:rPr>
-        <w:t>skida</w:t>
-      </w:r>
-      <w:proofErr w:type="spellEnd"/>
-      <w:r>
-        <w:rPr>
-          <w:lang w:val="en-US"/>
-        </w:rPr>
-        <w:t xml:space="preserve">” </w:t>
-      </w:r>
-      <w:proofErr w:type="spellStart"/>
-      <w:r>
-        <w:rPr>
-          <w:lang w:val="en-US"/>
-        </w:rPr>
-        <w:t>sljedećom</w:t>
-      </w:r>
-      <w:proofErr w:type="spellEnd"/>
-      <w:r>
-        <w:rPr>
-          <w:lang w:val="en-US"/>
-        </w:rPr>
-        <w:t xml:space="preserve"> </w:t>
-      </w:r>
-      <w:proofErr w:type="spellStart"/>
-      <w:r>
-        <w:rPr>
-          <w:lang w:val="en-US"/>
-        </w:rPr>
-        <w:t>naredbom</w:t>
-      </w:r>
-      <w:proofErr w:type="spellEnd"/>
-      <w:proofErr w:type="gramStart"/>
-      <w:r>
-        <w:rPr>
-          <w:lang w:val="en-US"/>
-        </w:rPr>
-        <w:t>:</w:t>
-      </w:r>
-      <w:proofErr w:type="gramEnd"/>
-      <w:r>
-        <w:rPr>
-          <w:lang w:val="en-US"/>
-        </w:rPr>
-        <w:br/>
-      </w:r>
-      <w:r>
-        <w:rPr>
-          <w:highlight w:val="lightGray"/>
-          <w:lang w:val="en-US"/>
-        </w:rPr>
-        <w:t>$</w:t>
-      </w:r>
-      <w:proofErr w:type="spellStart"/>
-      <w:r>
-        <w:rPr>
-          <w:highlight w:val="lightGray"/>
-          <w:lang w:val="en-US"/>
-        </w:rPr>
-        <w:t>git</w:t>
-      </w:r>
-      <w:proofErr w:type="spellEnd"/>
-      <w:r>
-        <w:rPr>
-          <w:highlight w:val="lightGray"/>
-          <w:lang w:val="en-US"/>
-        </w:rPr>
-        <w:t xml:space="preserve"> </w:t>
-      </w:r>
-      <w:proofErr w:type="spellStart"/>
-      <w:r>
-        <w:rPr>
-          <w:highlight w:val="lightGray"/>
-          <w:lang w:val="en-US"/>
-        </w:rPr>
-        <w:t>rm</w:t>
-      </w:r>
-      <w:proofErr w:type="spellEnd"/>
-      <w:r>
-        <w:rPr>
-          <w:highlight w:val="lightGray"/>
-          <w:lang w:val="en-US"/>
-        </w:rPr>
-        <w:t xml:space="preserve"> –cached </w:t>
-      </w:r>
-      <w:proofErr w:type="spellStart"/>
-      <w:r>
-        <w:rPr>
-          <w:highlight w:val="lightGray"/>
-          <w:lang w:val="en-US"/>
-        </w:rPr>
-        <w:t>ime_datoteke</w:t>
-      </w:r>
-      <w:proofErr w:type="spellEnd"/>
-      <w:r>
-        <w:rPr>
-          <w:lang w:val="en-US"/>
-        </w:rPr>
-        <w:t xml:space="preserve">. </w:t>
-      </w:r>
-      <w:proofErr w:type="spellStart"/>
-      <w:proofErr w:type="gramStart"/>
-      <w:r>
-        <w:rPr>
-          <w:lang w:val="en-US"/>
-        </w:rPr>
-        <w:t>Nakon</w:t>
-      </w:r>
-      <w:proofErr w:type="spellEnd"/>
-      <w:r>
-        <w:rPr>
-          <w:lang w:val="en-US"/>
-        </w:rPr>
-        <w:t xml:space="preserve"> toga </w:t>
-      </w:r>
-      <w:proofErr w:type="spellStart"/>
-      <w:r>
-        <w:rPr>
-          <w:lang w:val="en-US"/>
-        </w:rPr>
-        <w:t>treba</w:t>
-      </w:r>
-      <w:proofErr w:type="spellEnd"/>
-      <w:r>
-        <w:rPr>
-          <w:lang w:val="en-US"/>
-        </w:rPr>
-        <w:t xml:space="preserve"> </w:t>
-      </w:r>
-      <w:proofErr w:type="spellStart"/>
-      <w:r>
-        <w:rPr>
-          <w:lang w:val="en-US"/>
-        </w:rPr>
-        <w:t>tu</w:t>
-      </w:r>
-      <w:proofErr w:type="spellEnd"/>
-      <w:r>
-        <w:rPr>
-          <w:lang w:val="en-US"/>
-        </w:rPr>
-        <w:t xml:space="preserve"> </w:t>
-      </w:r>
-      <w:proofErr w:type="spellStart"/>
-      <w:r>
-        <w:rPr>
-          <w:lang w:val="en-US"/>
-        </w:rPr>
-        <w:t>datoteku</w:t>
-      </w:r>
-      <w:proofErr w:type="spellEnd"/>
-      <w:r>
-        <w:rPr>
-          <w:lang w:val="en-US"/>
-        </w:rPr>
-        <w:t xml:space="preserve"> </w:t>
-      </w:r>
-      <w:proofErr w:type="spellStart"/>
-      <w:r>
-        <w:rPr>
-          <w:lang w:val="en-US"/>
-        </w:rPr>
-        <w:t>staviti</w:t>
-      </w:r>
-      <w:proofErr w:type="spellEnd"/>
-      <w:r>
-        <w:rPr>
-          <w:lang w:val="en-US"/>
-        </w:rPr>
-        <w:t xml:space="preserve"> u .</w:t>
-      </w:r>
-      <w:proofErr w:type="spellStart"/>
-      <w:r>
-        <w:rPr>
-          <w:lang w:val="en-US"/>
-        </w:rPr>
-        <w:t>gitignore</w:t>
-      </w:r>
-      <w:proofErr w:type="spellEnd"/>
-      <w:r>
-        <w:rPr>
-          <w:lang w:val="en-US"/>
-        </w:rPr>
-        <w:t xml:space="preserve">, </w:t>
-      </w:r>
-      <w:proofErr w:type="spellStart"/>
-      <w:r>
-        <w:rPr>
-          <w:lang w:val="en-US"/>
-        </w:rPr>
-        <w:t>kako</w:t>
-      </w:r>
-      <w:proofErr w:type="spellEnd"/>
-      <w:r>
-        <w:rPr>
-          <w:lang w:val="en-US"/>
-        </w:rPr>
-        <w:t xml:space="preserve"> se </w:t>
-      </w:r>
-      <w:proofErr w:type="spellStart"/>
-      <w:r>
-        <w:rPr>
-          <w:lang w:val="en-US"/>
-        </w:rPr>
-        <w:t>više</w:t>
-      </w:r>
-      <w:proofErr w:type="spellEnd"/>
-      <w:r>
-        <w:rPr>
-          <w:lang w:val="en-US"/>
-        </w:rPr>
-        <w:t xml:space="preserve"> ne bi </w:t>
-      </w:r>
-      <w:proofErr w:type="spellStart"/>
-      <w:r>
-        <w:rPr>
-          <w:lang w:val="en-US"/>
-        </w:rPr>
-        <w:t>pojavljivala</w:t>
-      </w:r>
-      <w:proofErr w:type="spellEnd"/>
-      <w:r>
-        <w:rPr>
-          <w:lang w:val="en-US"/>
-        </w:rPr>
-        <w:t xml:space="preserve"> u </w:t>
-      </w:r>
-      <w:r>
-        <w:rPr>
-          <w:highlight w:val="lightGray"/>
-          <w:lang w:val="en-US"/>
-        </w:rPr>
-        <w:t>$</w:t>
-      </w:r>
-      <w:proofErr w:type="spellStart"/>
-      <w:r>
-        <w:rPr>
-          <w:highlight w:val="lightGray"/>
-          <w:lang w:val="en-US"/>
-        </w:rPr>
-        <w:t>git</w:t>
-      </w:r>
-      <w:proofErr w:type="spellEnd"/>
-      <w:r>
-        <w:rPr>
-          <w:highlight w:val="lightGray"/>
-          <w:lang w:val="en-US"/>
-        </w:rPr>
-        <w:t xml:space="preserve"> status</w:t>
-      </w:r>
-      <w:r>
-        <w:rPr>
-          <w:lang w:val="en-US"/>
-        </w:rPr>
-        <w:t>.</w:t>
-      </w:r>
-      <w:proofErr w:type="gramEnd"/>
     </w:p>
     <w:p>
       <w:pPr>
@@ -3506,7 +3466,6 @@
         <w:t xml:space="preserve">. Ta </w:t>
       </w:r>
       <w:proofErr w:type="spellStart"/>
-      <w:proofErr w:type="gramStart"/>
       <w:r>
         <w:rPr>
           <w:lang w:val="en-US"/>
@@ -3514,7 +3473,6 @@
         <w:t>će</w:t>
       </w:r>
       <w:proofErr w:type="spellEnd"/>
-      <w:proofErr w:type="gramEnd"/>
       <w:r>
         <w:rPr>
           <w:lang w:val="en-US"/>
@@ -3789,7 +3747,6 @@
         <w:t xml:space="preserve"> se </w:t>
       </w:r>
       <w:proofErr w:type="spellStart"/>
-      <w:proofErr w:type="gramStart"/>
       <w:r>
         <w:rPr>
           <w:lang w:val="en-US"/>
@@ -3797,7 +3754,6 @@
         <w:t>sa</w:t>
       </w:r>
       <w:proofErr w:type="spellEnd"/>
-      <w:proofErr w:type="gramEnd"/>
       <w:r>
         <w:rPr>
           <w:lang w:val="en-US"/>
@@ -3843,19 +3799,11 @@
           <w:lang w:val="en-US"/>
         </w:rPr>
       </w:pPr>
-      <w:proofErr w:type="gramStart"/>
-      <w:r>
-        <w:rPr>
-          <w:lang w:val="en-US"/>
-        </w:rPr>
-        <w:t>Sa</w:t>
-      </w:r>
-      <w:proofErr w:type="gramEnd"/>
-      <w:r>
-        <w:rPr>
-          <w:lang w:val="en-US"/>
-        </w:rPr>
-        <w:t xml:space="preserve"> </w:t>
+      <w:r>
+        <w:rPr>
+          <w:lang w:val="en-US"/>
+        </w:rPr>
+        <w:t xml:space="preserve">Sa </w:t>
       </w:r>
       <w:proofErr w:type="spellStart"/>
       <w:r>
@@ -4167,7 +4115,6 @@
         <w:t xml:space="preserve"> </w:t>
       </w:r>
       <w:proofErr w:type="spellStart"/>
-      <w:proofErr w:type="gramStart"/>
       <w:r>
         <w:rPr>
           <w:lang w:val="en-US"/>
@@ -4175,7 +4122,6 @@
         <w:t>će</w:t>
       </w:r>
       <w:proofErr w:type="spellEnd"/>
-      <w:proofErr w:type="gramEnd"/>
       <w:r>
         <w:rPr>
           <w:lang w:val="en-US"/>
@@ -4466,7 +4412,6 @@
         <w:t xml:space="preserve"> </w:t>
       </w:r>
       <w:proofErr w:type="spellStart"/>
-      <w:proofErr w:type="gramStart"/>
       <w:r>
         <w:rPr>
           <w:lang w:val="en-US"/>
@@ -4474,7 +4419,6 @@
         <w:t>ili</w:t>
       </w:r>
       <w:proofErr w:type="spellEnd"/>
-      <w:proofErr w:type="gramEnd"/>
       <w:r>
         <w:rPr>
           <w:lang w:val="en-US"/>
@@ -4737,14 +4681,12 @@
         <w:t>naredba</w:t>
       </w:r>
       <w:proofErr w:type="spellEnd"/>
-      <w:proofErr w:type="gramStart"/>
       <w:r>
         <w:rPr>
           <w:lang w:val="en-US"/>
         </w:rPr>
         <w:t>:</w:t>
       </w:r>
-      <w:proofErr w:type="gramEnd"/>
       <w:r>
         <w:rPr>
           <w:lang w:val="en-US"/>
@@ -5220,7 +5162,6 @@
         <w:t xml:space="preserve"> </w:t>
       </w:r>
       <w:proofErr w:type="spellStart"/>
-      <w:proofErr w:type="gramStart"/>
       <w:r>
         <w:rPr>
           <w:lang w:val="en-US"/>
@@ -5228,7 +5169,6 @@
         <w:t>na</w:t>
       </w:r>
       <w:proofErr w:type="spellEnd"/>
-      <w:proofErr w:type="gramEnd"/>
       <w:r>
         <w:rPr>
           <w:lang w:val="en-US"/>
@@ -5279,7 +5219,6 @@
         <w:t xml:space="preserve"> </w:t>
       </w:r>
       <w:proofErr w:type="spellStart"/>
-      <w:proofErr w:type="gramStart"/>
       <w:r>
         <w:rPr>
           <w:lang w:val="en-US"/>
@@ -5287,7 +5226,6 @@
         <w:t>sa</w:t>
       </w:r>
       <w:proofErr w:type="spellEnd"/>
-      <w:proofErr w:type="gramEnd"/>
       <w:r>
         <w:rPr>
           <w:lang w:val="en-US"/>
@@ -5750,7 +5688,6 @@
         <w:t xml:space="preserve"> </w:t>
       </w:r>
       <w:proofErr w:type="spellStart"/>
-      <w:proofErr w:type="gramStart"/>
       <w:r>
         <w:rPr>
           <w:lang w:val="en-US"/>
@@ -5765,7 +5702,6 @@
         <w:t>(</w:t>
       </w:r>
       <w:proofErr w:type="spellStart"/>
-      <w:proofErr w:type="gramEnd"/>
       <w:r>
         <w:rPr>
           <w:lang w:val="en-US"/>
@@ -6522,7 +6458,6 @@
         <w:t xml:space="preserve"> </w:t>
       </w:r>
       <w:proofErr w:type="spellStart"/>
-      <w:proofErr w:type="gramStart"/>
       <w:r>
         <w:rPr>
           <w:lang w:val="en-US"/>
@@ -6530,7 +6465,6 @@
         <w:t>novi</w:t>
       </w:r>
       <w:proofErr w:type="spellEnd"/>
-      <w:proofErr w:type="gramEnd"/>
       <w:r>
         <w:rPr>
           <w:lang w:val="en-US"/>
@@ -6678,7 +6612,6 @@
         <w:t xml:space="preserve">. </w:t>
       </w:r>
       <w:proofErr w:type="spellStart"/>
-      <w:proofErr w:type="gramStart"/>
       <w:r>
         <w:rPr>
           <w:lang w:val="en-US"/>
@@ -6692,7 +6625,6 @@
         <w:t>e</w:t>
       </w:r>
       <w:proofErr w:type="spellEnd"/>
-      <w:proofErr w:type="gramEnd"/>
       <w:r>
         <w:rPr>
           <w:lang w:val="en-US"/>
@@ -6931,7 +6863,6 @@
         <w:t xml:space="preserve">, </w:t>
       </w:r>
       <w:proofErr w:type="spellStart"/>
-      <w:proofErr w:type="gramStart"/>
       <w:r>
         <w:rPr>
           <w:lang w:val="en-US"/>
@@ -6939,7 +6870,6 @@
         <w:t>te</w:t>
       </w:r>
       <w:proofErr w:type="spellEnd"/>
-      <w:proofErr w:type="gramEnd"/>
       <w:r>
         <w:rPr>
           <w:lang w:val="en-US"/>
@@ -7030,7 +6960,6 @@
         <w:t>(</w:t>
       </w:r>
       <w:proofErr w:type="spellStart"/>
-      <w:proofErr w:type="gramStart"/>
       <w:r>
         <w:rPr>
           <w:lang w:val="en-US"/>
@@ -7038,7 +6967,6 @@
         <w:t>vrijedi</w:t>
       </w:r>
       <w:proofErr w:type="spellEnd"/>
-      <w:proofErr w:type="gramEnd"/>
       <w:r>
         <w:rPr>
           <w:lang w:val="en-US"/>
@@ -7284,7 +7212,6 @@
         <w:t xml:space="preserve">. </w:t>
       </w:r>
       <w:proofErr w:type="spellStart"/>
-      <w:proofErr w:type="gramStart"/>
       <w:r>
         <w:rPr>
           <w:lang w:val="en-US"/>
@@ -7422,35 +7349,459 @@
         <w:rPr>
           <w:lang w:val="en-US"/>
         </w:rPr>
+        <w:t>. )</w:t>
+      </w:r>
+    </w:p>
+    <w:p>
+      <w:pPr>
+        <w:rPr>
+          <w:lang w:val="en-US"/>
+        </w:rPr>
+      </w:pPr>
+      <w:r>
+        <w:rPr>
+          <w:lang w:val="en-US"/>
+        </w:rPr>
+        <w:t xml:space="preserve">To je </w:t>
+      </w:r>
+      <w:proofErr w:type="spellStart"/>
+      <w:r>
+        <w:rPr>
+          <w:lang w:val="en-US"/>
+        </w:rPr>
+        <w:t>slučaj</w:t>
+      </w:r>
+      <w:proofErr w:type="spellEnd"/>
+      <w:r>
+        <w:rPr>
+          <w:lang w:val="en-US"/>
+        </w:rPr>
+        <w:t xml:space="preserve"> </w:t>
+      </w:r>
+      <w:proofErr w:type="spellStart"/>
+      <w:r>
+        <w:rPr>
+          <w:lang w:val="en-US"/>
+        </w:rPr>
+        <w:t>merga</w:t>
+      </w:r>
+      <w:proofErr w:type="spellEnd"/>
+      <w:r>
+        <w:rPr>
+          <w:lang w:val="en-US"/>
+        </w:rPr>
+        <w:t xml:space="preserve"> </w:t>
+      </w:r>
+      <w:proofErr w:type="spellStart"/>
+      <w:r>
+        <w:rPr>
+          <w:lang w:val="en-US"/>
+        </w:rPr>
+        <w:t>kada</w:t>
+      </w:r>
+      <w:proofErr w:type="spellEnd"/>
+      <w:r>
+        <w:rPr>
+          <w:lang w:val="en-US"/>
+        </w:rPr>
+        <w:t xml:space="preserve"> se </w:t>
+      </w:r>
+      <w:proofErr w:type="spellStart"/>
+      <w:r>
+        <w:rPr>
+          <w:lang w:val="en-US"/>
+        </w:rPr>
+        <w:t>iz</w:t>
+      </w:r>
+      <w:proofErr w:type="spellEnd"/>
+      <w:r>
+        <w:rPr>
+          <w:lang w:val="en-US"/>
+        </w:rPr>
+        <w:t xml:space="preserve"> </w:t>
+      </w:r>
+      <w:proofErr w:type="spellStart"/>
+      <w:r>
+        <w:rPr>
+          <w:lang w:val="en-US"/>
+        </w:rPr>
+        <w:t>jedne</w:t>
+      </w:r>
+      <w:proofErr w:type="spellEnd"/>
+      <w:r>
+        <w:rPr>
+          <w:lang w:val="en-US"/>
+        </w:rPr>
+        <w:t xml:space="preserve"> </w:t>
+      </w:r>
+      <w:proofErr w:type="spellStart"/>
+      <w:r>
+        <w:rPr>
+          <w:lang w:val="en-US"/>
+        </w:rPr>
+        <w:t>grane</w:t>
+      </w:r>
+      <w:proofErr w:type="spellEnd"/>
+      <w:r>
+        <w:rPr>
+          <w:lang w:val="en-US"/>
+        </w:rPr>
+        <w:t xml:space="preserve"> </w:t>
+      </w:r>
+      <w:proofErr w:type="spellStart"/>
+      <w:r>
+        <w:rPr>
+          <w:lang w:val="en-US"/>
+        </w:rPr>
+        <w:t>preuzima</w:t>
+      </w:r>
+      <w:proofErr w:type="spellEnd"/>
+      <w:r>
+        <w:rPr>
+          <w:lang w:val="en-US"/>
+        </w:rPr>
+        <w:t xml:space="preserve"> </w:t>
+      </w:r>
+      <w:proofErr w:type="spellStart"/>
+      <w:r>
+        <w:rPr>
+          <w:lang w:val="en-US"/>
+        </w:rPr>
+        <w:t>cijela</w:t>
+      </w:r>
+      <w:proofErr w:type="spellEnd"/>
+      <w:r>
+        <w:rPr>
+          <w:lang w:val="en-US"/>
+        </w:rPr>
+        <w:t xml:space="preserve"> </w:t>
+      </w:r>
+      <w:proofErr w:type="spellStart"/>
+      <w:r>
+        <w:rPr>
+          <w:lang w:val="en-US"/>
+        </w:rPr>
+        <w:t>povijest</w:t>
+      </w:r>
+      <w:proofErr w:type="spellEnd"/>
+      <w:r>
+        <w:rPr>
+          <w:lang w:val="en-US"/>
+        </w:rPr>
+        <w:t xml:space="preserve"> u </w:t>
+      </w:r>
+      <w:proofErr w:type="spellStart"/>
+      <w:r>
+        <w:rPr>
+          <w:lang w:val="en-US"/>
+        </w:rPr>
+        <w:t>drugu</w:t>
+      </w:r>
+      <w:proofErr w:type="spellEnd"/>
+      <w:r>
+        <w:rPr>
+          <w:lang w:val="en-US"/>
+        </w:rPr>
+        <w:t xml:space="preserve"> </w:t>
+      </w:r>
+      <w:proofErr w:type="spellStart"/>
+      <w:r>
+        <w:rPr>
+          <w:lang w:val="en-US"/>
+        </w:rPr>
+        <w:t>granu</w:t>
+      </w:r>
+      <w:proofErr w:type="spellEnd"/>
+      <w:r>
+        <w:rPr>
+          <w:lang w:val="en-US"/>
+        </w:rPr>
+        <w:t xml:space="preserve">, </w:t>
+      </w:r>
+      <w:proofErr w:type="spellStart"/>
+      <w:r>
+        <w:rPr>
+          <w:lang w:val="en-US"/>
+        </w:rPr>
+        <w:t>tj</w:t>
+      </w:r>
+      <w:proofErr w:type="spellEnd"/>
+      <w:r>
+        <w:rPr>
+          <w:lang w:val="en-US"/>
+        </w:rPr>
+        <w:t xml:space="preserve">. </w:t>
+      </w:r>
+      <w:proofErr w:type="spellStart"/>
+      <w:r>
+        <w:rPr>
+          <w:lang w:val="en-US"/>
+        </w:rPr>
+        <w:t>a</w:t>
+      </w:r>
+      <w:r>
+        <w:rPr>
+          <w:lang w:val="en-US"/>
+        </w:rPr>
+        <w:t>ko</w:t>
+      </w:r>
+      <w:proofErr w:type="spellEnd"/>
+      <w:r>
+        <w:rPr>
+          <w:lang w:val="en-US"/>
+        </w:rPr>
+        <w:t xml:space="preserve"> </w:t>
+      </w:r>
+      <w:proofErr w:type="spellStart"/>
+      <w:r>
+        <w:rPr>
+          <w:lang w:val="en-US"/>
+        </w:rPr>
+        <w:t>su</w:t>
+      </w:r>
+      <w:proofErr w:type="spellEnd"/>
+      <w:r>
+        <w:rPr>
+          <w:lang w:val="en-US"/>
+        </w:rPr>
+        <w:t xml:space="preserve"> se one u </w:t>
+      </w:r>
+      <w:proofErr w:type="spellStart"/>
+      <w:r>
+        <w:rPr>
+          <w:lang w:val="en-US"/>
+        </w:rPr>
+        <w:t>jednom</w:t>
+      </w:r>
+      <w:proofErr w:type="spellEnd"/>
+      <w:r>
+        <w:rPr>
+          <w:lang w:val="en-US"/>
+        </w:rPr>
+        <w:t xml:space="preserve"> </w:t>
+      </w:r>
+      <w:proofErr w:type="spellStart"/>
+      <w:r>
+        <w:rPr>
+          <w:lang w:val="en-US"/>
+        </w:rPr>
+        <w:t>trenutku</w:t>
+      </w:r>
+      <w:proofErr w:type="spellEnd"/>
+      <w:r>
+        <w:rPr>
+          <w:lang w:val="en-US"/>
+        </w:rPr>
+        <w:t xml:space="preserve"> </w:t>
+      </w:r>
+      <w:proofErr w:type="spellStart"/>
+      <w:r>
+        <w:rPr>
+          <w:lang w:val="en-US"/>
+        </w:rPr>
+        <w:t>razdvojile</w:t>
+      </w:r>
+      <w:proofErr w:type="spellEnd"/>
+      <w:r>
+        <w:rPr>
+          <w:lang w:val="en-US"/>
+        </w:rPr>
+        <w:t xml:space="preserve">, grana u </w:t>
+      </w:r>
+      <w:proofErr w:type="spellStart"/>
+      <w:r>
+        <w:rPr>
+          <w:lang w:val="en-US"/>
+        </w:rPr>
+        <w:t>koju</w:t>
+      </w:r>
+      <w:proofErr w:type="spellEnd"/>
+      <w:r>
+        <w:rPr>
+          <w:lang w:val="en-US"/>
+        </w:rPr>
+        <w:t xml:space="preserve"> se </w:t>
+      </w:r>
+      <w:proofErr w:type="spellStart"/>
+      <w:r>
+        <w:rPr>
+          <w:lang w:val="en-US"/>
+        </w:rPr>
+        <w:t>izmjene</w:t>
+      </w:r>
+      <w:proofErr w:type="spellEnd"/>
+      <w:r>
+        <w:rPr>
+          <w:lang w:val="en-US"/>
+        </w:rPr>
+        <w:t xml:space="preserve"> </w:t>
+      </w:r>
+      <w:proofErr w:type="spellStart"/>
+      <w:r>
+        <w:rPr>
+          <w:lang w:val="en-US"/>
+        </w:rPr>
+        <w:t>preuzimaju</w:t>
+      </w:r>
+      <w:proofErr w:type="spellEnd"/>
+      <w:r>
+        <w:rPr>
+          <w:lang w:val="en-US"/>
+        </w:rPr>
+        <w:t xml:space="preserve">, </w:t>
+      </w:r>
+      <w:proofErr w:type="spellStart"/>
+      <w:r>
+        <w:rPr>
+          <w:lang w:val="en-US"/>
+        </w:rPr>
+        <w:t>preuzet</w:t>
+      </w:r>
+      <w:proofErr w:type="spellEnd"/>
+      <w:r>
+        <w:rPr>
+          <w:lang w:val="en-US"/>
+        </w:rPr>
+        <w:t xml:space="preserve"> </w:t>
+      </w:r>
+      <w:proofErr w:type="spellStart"/>
+      <w:r>
+        <w:rPr>
+          <w:lang w:val="en-US"/>
+        </w:rPr>
+        <w:t>će</w:t>
+      </w:r>
+      <w:proofErr w:type="spellEnd"/>
+      <w:r>
+        <w:rPr>
+          <w:lang w:val="en-US"/>
+        </w:rPr>
+        <w:t xml:space="preserve"> I </w:t>
+      </w:r>
+      <w:proofErr w:type="spellStart"/>
+      <w:r>
+        <w:rPr>
+          <w:lang w:val="en-US"/>
+        </w:rPr>
+        <w:t>sve</w:t>
+      </w:r>
+      <w:proofErr w:type="spellEnd"/>
+      <w:r>
+        <w:rPr>
+          <w:lang w:val="en-US"/>
+        </w:rPr>
+        <w:t xml:space="preserve"> </w:t>
+      </w:r>
+      <w:proofErr w:type="spellStart"/>
+      <w:r>
+        <w:rPr>
+          <w:lang w:val="en-US"/>
+        </w:rPr>
+        <w:t>čvorove</w:t>
+      </w:r>
+      <w:proofErr w:type="spellEnd"/>
+      <w:r>
+        <w:rPr>
+          <w:lang w:val="en-US"/>
+        </w:rPr>
+        <w:t xml:space="preserve"> </w:t>
+      </w:r>
+      <w:proofErr w:type="spellStart"/>
+      <w:r>
+        <w:rPr>
+          <w:lang w:val="en-US"/>
+        </w:rPr>
+        <w:t>koji</w:t>
+      </w:r>
+      <w:proofErr w:type="spellEnd"/>
+      <w:r>
+        <w:rPr>
+          <w:lang w:val="en-US"/>
+        </w:rPr>
+        <w:t xml:space="preserve"> </w:t>
+      </w:r>
+      <w:proofErr w:type="spellStart"/>
+      <w:r>
+        <w:rPr>
+          <w:lang w:val="en-US"/>
+        </w:rPr>
+        <w:t>su</w:t>
+      </w:r>
+      <w:proofErr w:type="spellEnd"/>
+      <w:r>
+        <w:rPr>
+          <w:lang w:val="en-US"/>
+        </w:rPr>
+        <w:t xml:space="preserve"> u </w:t>
+      </w:r>
+      <w:proofErr w:type="spellStart"/>
+      <w:r>
+        <w:rPr>
+          <w:lang w:val="en-US"/>
+        </w:rPr>
+        <w:t>međuvremenu</w:t>
+      </w:r>
+      <w:proofErr w:type="spellEnd"/>
+      <w:r>
+        <w:rPr>
+          <w:lang w:val="en-US"/>
+        </w:rPr>
+        <w:t xml:space="preserve"> </w:t>
+      </w:r>
+      <w:proofErr w:type="spellStart"/>
+      <w:r>
+        <w:rPr>
+          <w:lang w:val="en-US"/>
+        </w:rPr>
+        <w:t>nastali</w:t>
+      </w:r>
+      <w:proofErr w:type="spellEnd"/>
+      <w:r>
+        <w:rPr>
+          <w:lang w:val="en-US"/>
+        </w:rPr>
+        <w:t xml:space="preserve"> u </w:t>
+      </w:r>
+      <w:proofErr w:type="spellStart"/>
+      <w:r>
+        <w:rPr>
+          <w:lang w:val="en-US"/>
+        </w:rPr>
+        <w:t>drugoj</w:t>
+      </w:r>
+      <w:proofErr w:type="spellEnd"/>
+      <w:r>
+        <w:rPr>
+          <w:lang w:val="en-US"/>
+        </w:rPr>
+        <w:t xml:space="preserve"> </w:t>
+      </w:r>
+      <w:proofErr w:type="spellStart"/>
+      <w:r>
+        <w:rPr>
+          <w:lang w:val="en-US"/>
+        </w:rPr>
+        <w:t>grani</w:t>
+      </w:r>
+      <w:proofErr w:type="spellEnd"/>
+      <w:r>
+        <w:rPr>
+          <w:lang w:val="en-US"/>
+        </w:rPr>
         <w:t>.</w:t>
       </w:r>
-      <w:proofErr w:type="gramEnd"/>
-      <w:r>
-        <w:rPr>
-          <w:lang w:val="en-US"/>
-        </w:rPr>
-        <w:t xml:space="preserve"> )</w:t>
-      </w:r>
-    </w:p>
-    <w:p>
-      <w:pPr>
-        <w:rPr>
-          <w:lang w:val="en-US"/>
-        </w:rPr>
-      </w:pPr>
-      <w:proofErr w:type="gramStart"/>
-      <w:r>
-        <w:rPr>
-          <w:lang w:val="en-US"/>
-        </w:rPr>
-        <w:t xml:space="preserve">To je </w:t>
-      </w:r>
-      <w:proofErr w:type="spellStart"/>
-      <w:r>
-        <w:rPr>
-          <w:lang w:val="en-US"/>
-        </w:rPr>
-        <w:t>slučaj</w:t>
+      <w:r>
+        <w:rPr>
+          <w:lang w:val="en-US"/>
+        </w:rPr>
+        <w:t xml:space="preserve"> Fast forward </w:t>
+      </w:r>
+      <w:proofErr w:type="spellStart"/>
+      <w:r>
+        <w:rPr>
+          <w:lang w:val="en-US"/>
+        </w:rPr>
+        <w:t>prilikom</w:t>
       </w:r>
       <w:proofErr w:type="spellEnd"/>
       <w:r>
@@ -7471,20 +7822,6 @@
         <w:rPr>
           <w:lang w:val="en-US"/>
         </w:rPr>
-        <w:t xml:space="preserve"> </w:t>
-      </w:r>
-      <w:proofErr w:type="spellStart"/>
-      <w:r>
-        <w:rPr>
-          <w:lang w:val="en-US"/>
-        </w:rPr>
-        <w:t>kada</w:t>
-      </w:r>
-      <w:proofErr w:type="spellEnd"/>
-      <w:r>
-        <w:rPr>
-          <w:lang w:val="en-US"/>
-        </w:rPr>
         <w:t xml:space="preserve"> se </w:t>
       </w:r>
       <w:proofErr w:type="spellStart"/>
@@ -7492,105 +7829,126 @@
         <w:rPr>
           <w:lang w:val="en-US"/>
         </w:rPr>
-        <w:t>iz</w:t>
-      </w:r>
-      <w:proofErr w:type="spellEnd"/>
-      <w:r>
-        <w:rPr>
-          <w:lang w:val="en-US"/>
-        </w:rPr>
-        <w:t xml:space="preserve"> </w:t>
-      </w:r>
-      <w:proofErr w:type="spellStart"/>
-      <w:r>
-        <w:rPr>
-          <w:lang w:val="en-US"/>
-        </w:rPr>
-        <w:t>jedne</w:t>
-      </w:r>
-      <w:proofErr w:type="spellEnd"/>
-      <w:r>
-        <w:rPr>
-          <w:lang w:val="en-US"/>
-        </w:rPr>
-        <w:t xml:space="preserve"> </w:t>
-      </w:r>
-      <w:proofErr w:type="spellStart"/>
-      <w:r>
-        <w:rPr>
-          <w:lang w:val="en-US"/>
-        </w:rPr>
-        <w:t>grane</w:t>
-      </w:r>
-      <w:proofErr w:type="spellEnd"/>
-      <w:r>
-        <w:rPr>
-          <w:lang w:val="en-US"/>
-        </w:rPr>
-        <w:t xml:space="preserve"> </w:t>
-      </w:r>
-      <w:proofErr w:type="spellStart"/>
-      <w:r>
-        <w:rPr>
-          <w:lang w:val="en-US"/>
-        </w:rPr>
-        <w:t>preuzima</w:t>
-      </w:r>
-      <w:proofErr w:type="spellEnd"/>
-      <w:r>
-        <w:rPr>
-          <w:lang w:val="en-US"/>
-        </w:rPr>
-        <w:t xml:space="preserve"> </w:t>
-      </w:r>
-      <w:proofErr w:type="spellStart"/>
-      <w:r>
-        <w:rPr>
-          <w:lang w:val="en-US"/>
-        </w:rPr>
-        <w:t>cijela</w:t>
-      </w:r>
-      <w:proofErr w:type="spellEnd"/>
-      <w:r>
-        <w:rPr>
-          <w:lang w:val="en-US"/>
-        </w:rPr>
-        <w:t xml:space="preserve"> </w:t>
-      </w:r>
-      <w:proofErr w:type="spellStart"/>
-      <w:r>
-        <w:rPr>
-          <w:lang w:val="en-US"/>
-        </w:rPr>
-        <w:t>povijest</w:t>
-      </w:r>
-      <w:proofErr w:type="spellEnd"/>
-      <w:r>
-        <w:rPr>
-          <w:lang w:val="en-US"/>
-        </w:rPr>
-        <w:t xml:space="preserve"> u </w:t>
-      </w:r>
-      <w:proofErr w:type="spellStart"/>
-      <w:r>
-        <w:rPr>
-          <w:lang w:val="en-US"/>
-        </w:rPr>
-        <w:t>drugu</w:t>
-      </w:r>
-      <w:proofErr w:type="spellEnd"/>
-      <w:r>
-        <w:rPr>
-          <w:lang w:val="en-US"/>
-        </w:rPr>
-        <w:t xml:space="preserve"> </w:t>
-      </w:r>
-      <w:proofErr w:type="spellStart"/>
-      <w:r>
-        <w:rPr>
-          <w:lang w:val="en-US"/>
-        </w:rPr>
-        <w:t>granu</w:t>
+        <w:t>može</w:t>
+      </w:r>
+      <w:proofErr w:type="spellEnd"/>
+      <w:r>
+        <w:rPr>
+          <w:lang w:val="en-US"/>
+        </w:rPr>
+        <w:t xml:space="preserve"> </w:t>
+      </w:r>
+      <w:proofErr w:type="spellStart"/>
+      <w:r>
+        <w:rPr>
+          <w:lang w:val="en-US"/>
+        </w:rPr>
+        <w:t>izbjeći</w:t>
+      </w:r>
+      <w:proofErr w:type="spellEnd"/>
+      <w:r>
+        <w:rPr>
+          <w:lang w:val="en-US"/>
+        </w:rPr>
+        <w:t xml:space="preserve"> </w:t>
+      </w:r>
+      <w:proofErr w:type="spellStart"/>
+      <w:r>
+        <w:rPr>
+          <w:lang w:val="en-US"/>
+        </w:rPr>
+        <w:t>ako</w:t>
+      </w:r>
+      <w:proofErr w:type="spellEnd"/>
+      <w:r>
+        <w:rPr>
+          <w:lang w:val="en-US"/>
+        </w:rPr>
+        <w:t xml:space="preserve"> se </w:t>
+      </w:r>
+      <w:proofErr w:type="spellStart"/>
+      <w:r>
+        <w:rPr>
+          <w:lang w:val="en-US"/>
+        </w:rPr>
+        <w:t>koristi</w:t>
+      </w:r>
+      <w:proofErr w:type="spellEnd"/>
+      <w:r>
+        <w:rPr>
+          <w:lang w:val="en-US"/>
+        </w:rPr>
+        <w:t xml:space="preserve"> </w:t>
+      </w:r>
+      <w:proofErr w:type="spellStart"/>
+      <w:r>
+        <w:rPr>
+          <w:lang w:val="en-US"/>
+        </w:rPr>
+        <w:t>naredba</w:t>
+      </w:r>
+      <w:proofErr w:type="spellEnd"/>
+      <w:r>
+        <w:rPr>
+          <w:lang w:val="en-US"/>
+        </w:rPr>
+        <w:t xml:space="preserve">: </w:t>
+      </w:r>
+      <w:r>
+        <w:rPr>
+          <w:highlight w:val="lightGray"/>
+          <w:lang w:val="en-US"/>
+        </w:rPr>
+        <w:t>$</w:t>
+      </w:r>
+      <w:proofErr w:type="spellStart"/>
+      <w:r>
+        <w:rPr>
+          <w:highlight w:val="lightGray"/>
+          <w:lang w:val="en-US"/>
+        </w:rPr>
+        <w:t>git</w:t>
+      </w:r>
+      <w:proofErr w:type="spellEnd"/>
+      <w:r>
+        <w:rPr>
+          <w:highlight w:val="lightGray"/>
+          <w:lang w:val="en-US"/>
+        </w:rPr>
+        <w:t xml:space="preserve"> merge –</w:t>
+      </w:r>
+      <w:r>
+        <w:rPr>
+          <w:b/>
+          <w:highlight w:val="lightGray"/>
+          <w:lang w:val="en-US"/>
+        </w:rPr>
+        <w:t>no-</w:t>
+      </w:r>
+      <w:proofErr w:type="spellStart"/>
+      <w:r>
+        <w:rPr>
+          <w:b/>
+          <w:highlight w:val="lightGray"/>
+          <w:lang w:val="en-US"/>
+        </w:rPr>
+        <w:t>ff</w:t>
+      </w:r>
+      <w:proofErr w:type="spellEnd"/>
+      <w:r>
+        <w:rPr>
+          <w:highlight w:val="lightGray"/>
+          <w:lang w:val="en-US"/>
+        </w:rPr>
+        <w:t xml:space="preserve"> </w:t>
+      </w:r>
+      <w:proofErr w:type="spellStart"/>
+      <w:r>
+        <w:rPr>
+          <w:highlight w:val="lightGray"/>
+          <w:lang w:val="en-US"/>
+        </w:rPr>
+        <w:t>ime_grane_za_preuzimanje</w:t>
       </w:r>
       <w:proofErr w:type="spellEnd"/>
       <w:r>
@@ -7611,469 +7969,7 @@
         <w:rPr>
           <w:lang w:val="en-US"/>
         </w:rPr>
-        <w:t>.</w:t>
-      </w:r>
-      <w:proofErr w:type="gramEnd"/>
-      <w:r>
-        <w:rPr>
-          <w:lang w:val="en-US"/>
-        </w:rPr>
-        <w:t xml:space="preserve"> </w:t>
-      </w:r>
-      <w:proofErr w:type="spellStart"/>
-      <w:proofErr w:type="gramStart"/>
-      <w:r>
-        <w:rPr>
-          <w:lang w:val="en-US"/>
-        </w:rPr>
-        <w:t>a</w:t>
-      </w:r>
-      <w:r>
-        <w:rPr>
-          <w:lang w:val="en-US"/>
-        </w:rPr>
-        <w:t>ko</w:t>
-      </w:r>
-      <w:proofErr w:type="spellEnd"/>
-      <w:proofErr w:type="gramEnd"/>
-      <w:r>
-        <w:rPr>
-          <w:lang w:val="en-US"/>
-        </w:rPr>
-        <w:t xml:space="preserve"> </w:t>
-      </w:r>
-      <w:proofErr w:type="spellStart"/>
-      <w:r>
-        <w:rPr>
-          <w:lang w:val="en-US"/>
-        </w:rPr>
-        <w:t>su</w:t>
-      </w:r>
-      <w:proofErr w:type="spellEnd"/>
-      <w:r>
-        <w:rPr>
-          <w:lang w:val="en-US"/>
-        </w:rPr>
-        <w:t xml:space="preserve"> se one u </w:t>
-      </w:r>
-      <w:proofErr w:type="spellStart"/>
-      <w:r>
-        <w:rPr>
-          <w:lang w:val="en-US"/>
-        </w:rPr>
-        <w:t>jednom</w:t>
-      </w:r>
-      <w:proofErr w:type="spellEnd"/>
-      <w:r>
-        <w:rPr>
-          <w:lang w:val="en-US"/>
-        </w:rPr>
-        <w:t xml:space="preserve"> </w:t>
-      </w:r>
-      <w:proofErr w:type="spellStart"/>
-      <w:r>
-        <w:rPr>
-          <w:lang w:val="en-US"/>
-        </w:rPr>
-        <w:t>trenutku</w:t>
-      </w:r>
-      <w:proofErr w:type="spellEnd"/>
-      <w:r>
-        <w:rPr>
-          <w:lang w:val="en-US"/>
-        </w:rPr>
-        <w:t xml:space="preserve"> </w:t>
-      </w:r>
-      <w:proofErr w:type="spellStart"/>
-      <w:r>
-        <w:rPr>
-          <w:lang w:val="en-US"/>
-        </w:rPr>
-        <w:t>razdvojile</w:t>
-      </w:r>
-      <w:proofErr w:type="spellEnd"/>
-      <w:r>
-        <w:rPr>
-          <w:lang w:val="en-US"/>
-        </w:rPr>
-        <w:t xml:space="preserve">, grana u </w:t>
-      </w:r>
-      <w:proofErr w:type="spellStart"/>
-      <w:r>
-        <w:rPr>
-          <w:lang w:val="en-US"/>
-        </w:rPr>
-        <w:t>koju</w:t>
-      </w:r>
-      <w:proofErr w:type="spellEnd"/>
-      <w:r>
-        <w:rPr>
-          <w:lang w:val="en-US"/>
-        </w:rPr>
-        <w:t xml:space="preserve"> se </w:t>
-      </w:r>
-      <w:proofErr w:type="spellStart"/>
-      <w:r>
-        <w:rPr>
-          <w:lang w:val="en-US"/>
-        </w:rPr>
-        <w:t>izmjene</w:t>
-      </w:r>
-      <w:proofErr w:type="spellEnd"/>
-      <w:r>
-        <w:rPr>
-          <w:lang w:val="en-US"/>
-        </w:rPr>
-        <w:t xml:space="preserve"> </w:t>
-      </w:r>
-      <w:proofErr w:type="spellStart"/>
-      <w:r>
-        <w:rPr>
-          <w:lang w:val="en-US"/>
-        </w:rPr>
-        <w:t>preuzimaju</w:t>
-      </w:r>
-      <w:proofErr w:type="spellEnd"/>
-      <w:r>
-        <w:rPr>
-          <w:lang w:val="en-US"/>
-        </w:rPr>
-        <w:t xml:space="preserve">, </w:t>
-      </w:r>
-      <w:proofErr w:type="spellStart"/>
-      <w:r>
-        <w:rPr>
-          <w:lang w:val="en-US"/>
-        </w:rPr>
-        <w:t>preuzet</w:t>
-      </w:r>
-      <w:proofErr w:type="spellEnd"/>
-      <w:r>
-        <w:rPr>
-          <w:lang w:val="en-US"/>
-        </w:rPr>
-        <w:t xml:space="preserve"> </w:t>
-      </w:r>
-      <w:proofErr w:type="spellStart"/>
-      <w:r>
-        <w:rPr>
-          <w:lang w:val="en-US"/>
-        </w:rPr>
-        <w:t>će</w:t>
-      </w:r>
-      <w:proofErr w:type="spellEnd"/>
-      <w:r>
-        <w:rPr>
-          <w:lang w:val="en-US"/>
-        </w:rPr>
-        <w:t xml:space="preserve"> I </w:t>
-      </w:r>
-      <w:proofErr w:type="spellStart"/>
-      <w:r>
-        <w:rPr>
-          <w:lang w:val="en-US"/>
-        </w:rPr>
-        <w:t>sve</w:t>
-      </w:r>
-      <w:proofErr w:type="spellEnd"/>
-      <w:r>
-        <w:rPr>
-          <w:lang w:val="en-US"/>
-        </w:rPr>
-        <w:t xml:space="preserve"> </w:t>
-      </w:r>
-      <w:proofErr w:type="spellStart"/>
-      <w:r>
-        <w:rPr>
-          <w:lang w:val="en-US"/>
-        </w:rPr>
-        <w:t>čvorove</w:t>
-      </w:r>
-      <w:proofErr w:type="spellEnd"/>
-      <w:r>
-        <w:rPr>
-          <w:lang w:val="en-US"/>
-        </w:rPr>
-        <w:t xml:space="preserve"> </w:t>
-      </w:r>
-      <w:proofErr w:type="spellStart"/>
-      <w:r>
-        <w:rPr>
-          <w:lang w:val="en-US"/>
-        </w:rPr>
-        <w:t>koji</w:t>
-      </w:r>
-      <w:proofErr w:type="spellEnd"/>
-      <w:r>
-        <w:rPr>
-          <w:lang w:val="en-US"/>
-        </w:rPr>
-        <w:t xml:space="preserve"> </w:t>
-      </w:r>
-      <w:proofErr w:type="spellStart"/>
-      <w:r>
-        <w:rPr>
-          <w:lang w:val="en-US"/>
-        </w:rPr>
-        <w:t>su</w:t>
-      </w:r>
-      <w:proofErr w:type="spellEnd"/>
-      <w:r>
-        <w:rPr>
-          <w:lang w:val="en-US"/>
-        </w:rPr>
-        <w:t xml:space="preserve"> u </w:t>
-      </w:r>
-      <w:proofErr w:type="spellStart"/>
-      <w:r>
-        <w:rPr>
-          <w:lang w:val="en-US"/>
-        </w:rPr>
-        <w:t>međuvremenu</w:t>
-      </w:r>
-      <w:proofErr w:type="spellEnd"/>
-      <w:r>
-        <w:rPr>
-          <w:lang w:val="en-US"/>
-        </w:rPr>
-        <w:t xml:space="preserve"> </w:t>
-      </w:r>
-      <w:proofErr w:type="spellStart"/>
-      <w:r>
-        <w:rPr>
-          <w:lang w:val="en-US"/>
-        </w:rPr>
-        <w:t>nastali</w:t>
-      </w:r>
-      <w:proofErr w:type="spellEnd"/>
-      <w:r>
-        <w:rPr>
-          <w:lang w:val="en-US"/>
-        </w:rPr>
-        <w:t xml:space="preserve"> u </w:t>
-      </w:r>
-      <w:proofErr w:type="spellStart"/>
-      <w:r>
-        <w:rPr>
-          <w:lang w:val="en-US"/>
-        </w:rPr>
-        <w:t>drugoj</w:t>
-      </w:r>
-      <w:proofErr w:type="spellEnd"/>
-      <w:r>
-        <w:rPr>
-          <w:lang w:val="en-US"/>
-        </w:rPr>
-        <w:t xml:space="preserve"> </w:t>
-      </w:r>
-      <w:proofErr w:type="spellStart"/>
-      <w:r>
-        <w:rPr>
-          <w:lang w:val="en-US"/>
-        </w:rPr>
-        <w:t>grani</w:t>
-      </w:r>
-      <w:proofErr w:type="spellEnd"/>
-      <w:r>
-        <w:rPr>
-          <w:lang w:val="en-US"/>
-        </w:rPr>
-        <w:t>.</w:t>
-      </w:r>
-      <w:r>
-        <w:rPr>
-          <w:lang w:val="en-US"/>
-        </w:rPr>
-        <w:t xml:space="preserve"> Fast forward </w:t>
-      </w:r>
-      <w:proofErr w:type="spellStart"/>
-      <w:r>
-        <w:rPr>
-          <w:lang w:val="en-US"/>
-        </w:rPr>
-        <w:t>prilikom</w:t>
-      </w:r>
-      <w:proofErr w:type="spellEnd"/>
-      <w:r>
-        <w:rPr>
-          <w:lang w:val="en-US"/>
-        </w:rPr>
-        <w:t xml:space="preserve"> </w:t>
-      </w:r>
-      <w:proofErr w:type="spellStart"/>
-      <w:r>
-        <w:rPr>
-          <w:lang w:val="en-US"/>
-        </w:rPr>
-        <w:t>merga</w:t>
-      </w:r>
-      <w:proofErr w:type="spellEnd"/>
-      <w:r>
-        <w:rPr>
-          <w:lang w:val="en-US"/>
-        </w:rPr>
-        <w:t xml:space="preserve"> se </w:t>
-      </w:r>
-      <w:proofErr w:type="spellStart"/>
-      <w:r>
-        <w:rPr>
-          <w:lang w:val="en-US"/>
-        </w:rPr>
-        <w:t>može</w:t>
-      </w:r>
-      <w:proofErr w:type="spellEnd"/>
-      <w:r>
-        <w:rPr>
-          <w:lang w:val="en-US"/>
-        </w:rPr>
-        <w:t xml:space="preserve"> </w:t>
-      </w:r>
-      <w:proofErr w:type="spellStart"/>
-      <w:r>
-        <w:rPr>
-          <w:lang w:val="en-US"/>
-        </w:rPr>
-        <w:t>izbjeći</w:t>
-      </w:r>
-      <w:proofErr w:type="spellEnd"/>
-      <w:r>
-        <w:rPr>
-          <w:lang w:val="en-US"/>
-        </w:rPr>
-        <w:t xml:space="preserve"> </w:t>
-      </w:r>
-      <w:proofErr w:type="spellStart"/>
-      <w:r>
-        <w:rPr>
-          <w:lang w:val="en-US"/>
-        </w:rPr>
-        <w:t>ako</w:t>
-      </w:r>
-      <w:proofErr w:type="spellEnd"/>
-      <w:r>
-        <w:rPr>
-          <w:lang w:val="en-US"/>
-        </w:rPr>
-        <w:t xml:space="preserve"> se </w:t>
-      </w:r>
-      <w:proofErr w:type="spellStart"/>
-      <w:r>
-        <w:rPr>
-          <w:lang w:val="en-US"/>
-        </w:rPr>
-        <w:t>koristi</w:t>
-      </w:r>
-      <w:proofErr w:type="spellEnd"/>
-      <w:r>
-        <w:rPr>
-          <w:lang w:val="en-US"/>
-        </w:rPr>
-        <w:t xml:space="preserve"> </w:t>
-      </w:r>
-      <w:proofErr w:type="spellStart"/>
-      <w:r>
-        <w:rPr>
-          <w:lang w:val="en-US"/>
-        </w:rPr>
-        <w:t>naredba</w:t>
-      </w:r>
-      <w:proofErr w:type="spellEnd"/>
-      <w:r>
-        <w:rPr>
-          <w:lang w:val="en-US"/>
-        </w:rPr>
-        <w:t xml:space="preserve">: </w:t>
-      </w:r>
-      <w:r>
-        <w:rPr>
-          <w:highlight w:val="lightGray"/>
-          <w:lang w:val="en-US"/>
-        </w:rPr>
-        <w:t>$</w:t>
-      </w:r>
-      <w:proofErr w:type="spellStart"/>
-      <w:r>
-        <w:rPr>
-          <w:highlight w:val="lightGray"/>
-          <w:lang w:val="en-US"/>
-        </w:rPr>
-        <w:t>git</w:t>
-      </w:r>
-      <w:proofErr w:type="spellEnd"/>
-      <w:r>
-        <w:rPr>
-          <w:highlight w:val="lightGray"/>
-          <w:lang w:val="en-US"/>
-        </w:rPr>
-        <w:t xml:space="preserve"> merge –</w:t>
-      </w:r>
-      <w:r>
-        <w:rPr>
-          <w:b/>
-          <w:highlight w:val="lightGray"/>
-          <w:lang w:val="en-US"/>
-        </w:rPr>
-        <w:t>no-</w:t>
-      </w:r>
-      <w:proofErr w:type="spellStart"/>
-      <w:r>
-        <w:rPr>
-          <w:b/>
-          <w:highlight w:val="lightGray"/>
-          <w:lang w:val="en-US"/>
-        </w:rPr>
-        <w:t>ff</w:t>
-      </w:r>
-      <w:proofErr w:type="spellEnd"/>
-      <w:r>
-        <w:rPr>
-          <w:highlight w:val="lightGray"/>
-          <w:lang w:val="en-US"/>
-        </w:rPr>
-        <w:t xml:space="preserve"> </w:t>
-      </w:r>
-      <w:proofErr w:type="spellStart"/>
-      <w:r>
-        <w:rPr>
-          <w:highlight w:val="lightGray"/>
-          <w:lang w:val="en-US"/>
-        </w:rPr>
-        <w:t>ime_grane_za_preuzimanje</w:t>
-      </w:r>
-      <w:proofErr w:type="spellEnd"/>
-      <w:r>
-        <w:rPr>
-          <w:lang w:val="en-US"/>
-        </w:rPr>
-        <w:t xml:space="preserve">, </w:t>
-      </w:r>
-      <w:proofErr w:type="spellStart"/>
-      <w:r>
-        <w:rPr>
-          <w:lang w:val="en-US"/>
-        </w:rPr>
-        <w:t>tj</w:t>
-      </w:r>
-      <w:proofErr w:type="spellEnd"/>
-      <w:r>
-        <w:rPr>
-          <w:lang w:val="en-US"/>
-        </w:rPr>
-        <w:t xml:space="preserve">. </w:t>
-      </w:r>
-      <w:proofErr w:type="gramStart"/>
-      <w:r>
-        <w:rPr>
-          <w:lang w:val="en-US"/>
-        </w:rPr>
-        <w:t>Sa</w:t>
-      </w:r>
-      <w:proofErr w:type="gramEnd"/>
-      <w:r>
-        <w:rPr>
-          <w:lang w:val="en-US"/>
-        </w:rPr>
-        <w:t xml:space="preserve"> </w:t>
+        <w:t xml:space="preserve">. Sa </w:t>
       </w:r>
       <w:proofErr w:type="spellStart"/>
       <w:r>
@@ -8229,7 +8125,6 @@
         </w:rPr>
       </w:pPr>
       <w:proofErr w:type="spellStart"/>
-      <w:proofErr w:type="gramStart"/>
       <w:r>
         <w:rPr>
           <w:lang w:val="en-US"/>
@@ -8409,547 +8304,512 @@
         <w:rPr>
           <w:lang w:val="en-US"/>
         </w:rPr>
+        <w:t xml:space="preserve">. </w:t>
+      </w:r>
+      <w:proofErr w:type="spellStart"/>
+      <w:r>
+        <w:rPr>
+          <w:lang w:val="en-US"/>
+        </w:rPr>
+        <w:t>a</w:t>
+      </w:r>
+      <w:r>
+        <w:rPr>
+          <w:lang w:val="en-US"/>
+        </w:rPr>
+        <w:t>ko</w:t>
+      </w:r>
+      <w:proofErr w:type="spellEnd"/>
+      <w:r>
+        <w:rPr>
+          <w:lang w:val="en-US"/>
+        </w:rPr>
+        <w:t xml:space="preserve"> se </w:t>
+      </w:r>
+      <w:proofErr w:type="spellStart"/>
+      <w:r>
+        <w:rPr>
+          <w:lang w:val="en-US"/>
+        </w:rPr>
+        <w:t>preuzme</w:t>
+      </w:r>
+      <w:proofErr w:type="spellEnd"/>
+      <w:r>
+        <w:rPr>
+          <w:lang w:val="en-US"/>
+        </w:rPr>
+        <w:t xml:space="preserve"> </w:t>
+      </w:r>
+      <w:proofErr w:type="spellStart"/>
+      <w:r>
+        <w:rPr>
+          <w:lang w:val="en-US"/>
+        </w:rPr>
+        <w:t>samo</w:t>
+      </w:r>
+      <w:proofErr w:type="spellEnd"/>
+      <w:r>
+        <w:rPr>
+          <w:lang w:val="en-US"/>
+        </w:rPr>
+        <w:t xml:space="preserve"> </w:t>
+      </w:r>
+      <w:proofErr w:type="spellStart"/>
+      <w:r>
+        <w:rPr>
+          <w:lang w:val="en-US"/>
+        </w:rPr>
+        <w:t>jedan</w:t>
+      </w:r>
+      <w:proofErr w:type="spellEnd"/>
+      <w:r>
+        <w:rPr>
+          <w:lang w:val="en-US"/>
+        </w:rPr>
+        <w:t xml:space="preserve"> </w:t>
+      </w:r>
+      <w:proofErr w:type="spellStart"/>
+      <w:r>
+        <w:rPr>
+          <w:lang w:val="en-US"/>
+        </w:rPr>
+        <w:t>čvor</w:t>
+      </w:r>
+      <w:proofErr w:type="spellEnd"/>
+      <w:r>
+        <w:rPr>
+          <w:lang w:val="en-US"/>
+        </w:rPr>
+        <w:t xml:space="preserve">, </w:t>
+      </w:r>
+      <w:proofErr w:type="spellStart"/>
+      <w:r>
+        <w:rPr>
+          <w:lang w:val="en-US"/>
+        </w:rPr>
+        <w:t>tada</w:t>
+      </w:r>
+      <w:proofErr w:type="spellEnd"/>
+      <w:r>
+        <w:rPr>
+          <w:lang w:val="en-US"/>
+        </w:rPr>
+        <w:t xml:space="preserve"> se </w:t>
+      </w:r>
+      <w:proofErr w:type="spellStart"/>
+      <w:r>
+        <w:rPr>
+          <w:lang w:val="en-US"/>
+        </w:rPr>
+        <w:t>preuzimaju</w:t>
+      </w:r>
+      <w:proofErr w:type="spellEnd"/>
+      <w:r>
+        <w:rPr>
+          <w:lang w:val="en-US"/>
+        </w:rPr>
+        <w:t xml:space="preserve"> </w:t>
+      </w:r>
+      <w:proofErr w:type="spellStart"/>
+      <w:r>
+        <w:rPr>
+          <w:lang w:val="en-US"/>
+        </w:rPr>
+        <w:t>samo</w:t>
+      </w:r>
+      <w:proofErr w:type="spellEnd"/>
+      <w:r>
+        <w:rPr>
+          <w:lang w:val="en-US"/>
+        </w:rPr>
+        <w:t xml:space="preserve"> </w:t>
+      </w:r>
+      <w:proofErr w:type="spellStart"/>
+      <w:r>
+        <w:rPr>
+          <w:lang w:val="en-US"/>
+        </w:rPr>
+        <w:t>izmjene</w:t>
+      </w:r>
+      <w:proofErr w:type="spellEnd"/>
+      <w:r>
+        <w:rPr>
+          <w:lang w:val="en-US"/>
+        </w:rPr>
+        <w:t xml:space="preserve"> </w:t>
+      </w:r>
+      <w:proofErr w:type="spellStart"/>
+      <w:r>
+        <w:rPr>
+          <w:lang w:val="en-US"/>
+        </w:rPr>
+        <w:t>prijevaljene</w:t>
+      </w:r>
+      <w:proofErr w:type="spellEnd"/>
+      <w:r>
+        <w:rPr>
+          <w:lang w:val="en-US"/>
+        </w:rPr>
+        <w:t xml:space="preserve"> u tom </w:t>
+      </w:r>
+      <w:proofErr w:type="spellStart"/>
+      <w:r>
+        <w:rPr>
+          <w:lang w:val="en-US"/>
+        </w:rPr>
+        <w:t>čvoru</w:t>
+      </w:r>
+      <w:proofErr w:type="spellEnd"/>
+      <w:r>
+        <w:rPr>
+          <w:lang w:val="en-US"/>
+        </w:rPr>
+        <w:t xml:space="preserve">. To se </w:t>
+      </w:r>
+      <w:proofErr w:type="spellStart"/>
+      <w:r>
+        <w:rPr>
+          <w:lang w:val="en-US"/>
+        </w:rPr>
+        <w:t>postiže</w:t>
+      </w:r>
+      <w:proofErr w:type="spellEnd"/>
+      <w:r>
+        <w:rPr>
+          <w:lang w:val="en-US"/>
+        </w:rPr>
+        <w:t xml:space="preserve"> </w:t>
+      </w:r>
+      <w:proofErr w:type="spellStart"/>
+      <w:r>
+        <w:rPr>
+          <w:lang w:val="en-US"/>
+        </w:rPr>
+        <w:t>tzv</w:t>
+      </w:r>
+      <w:proofErr w:type="spellEnd"/>
+      <w:r>
+        <w:rPr>
+          <w:lang w:val="en-US"/>
+        </w:rPr>
+        <w:t>. Cherry-pick-</w:t>
+      </w:r>
+      <w:proofErr w:type="spellStart"/>
+      <w:r>
+        <w:rPr>
+          <w:lang w:val="en-US"/>
+        </w:rPr>
+        <w:t>om.</w:t>
+      </w:r>
+      <w:proofErr w:type="spellEnd"/>
+    </w:p>
+    <w:p>
+      <w:pPr>
+        <w:rPr>
+          <w:lang w:val="en-US"/>
+        </w:rPr>
+      </w:pPr>
+      <w:r>
+        <w:rPr>
+          <w:highlight w:val="lightGray"/>
+          <w:lang w:val="en-US"/>
+        </w:rPr>
+        <w:t>$</w:t>
+      </w:r>
+      <w:proofErr w:type="spellStart"/>
+      <w:r>
+        <w:rPr>
+          <w:highlight w:val="lightGray"/>
+          <w:lang w:val="en-US"/>
+        </w:rPr>
+        <w:t>git</w:t>
+      </w:r>
+      <w:proofErr w:type="spellEnd"/>
+      <w:r>
+        <w:rPr>
+          <w:highlight w:val="lightGray"/>
+          <w:lang w:val="en-US"/>
+        </w:rPr>
+        <w:t xml:space="preserve"> cherry-pick </w:t>
+      </w:r>
+      <w:r>
+        <w:rPr>
+          <w:b/>
+          <w:highlight w:val="lightGray"/>
+          <w:lang w:val="en-US"/>
+        </w:rPr>
+        <w:t>SHA1_</w:t>
+      </w:r>
+      <w:r>
+        <w:rPr>
+          <w:b/>
+          <w:highlight w:val="lightGray"/>
+          <w:lang w:val="en-US"/>
+        </w:rPr>
+        <w:t>string_commita</w:t>
+      </w:r>
+      <w:r>
+        <w:rPr>
+          <w:lang w:val="en-US"/>
+        </w:rPr>
+        <w:t xml:space="preserve"> – </w:t>
+      </w:r>
+      <w:proofErr w:type="spellStart"/>
+      <w:r>
+        <w:rPr>
+          <w:lang w:val="en-US"/>
+        </w:rPr>
+        <w:t>poziva</w:t>
+      </w:r>
+      <w:proofErr w:type="spellEnd"/>
+      <w:r>
+        <w:rPr>
+          <w:lang w:val="en-US"/>
+        </w:rPr>
+        <w:t xml:space="preserve"> se </w:t>
+      </w:r>
+      <w:proofErr w:type="spellStart"/>
+      <w:r>
+        <w:rPr>
+          <w:lang w:val="en-US"/>
+        </w:rPr>
+        <w:t>iz</w:t>
+      </w:r>
+      <w:proofErr w:type="spellEnd"/>
+      <w:r>
+        <w:rPr>
+          <w:lang w:val="en-US"/>
+        </w:rPr>
+        <w:t xml:space="preserve"> </w:t>
+      </w:r>
+      <w:proofErr w:type="spellStart"/>
+      <w:r>
+        <w:rPr>
+          <w:lang w:val="en-US"/>
+        </w:rPr>
+        <w:t>tekuće</w:t>
+      </w:r>
+      <w:proofErr w:type="spellEnd"/>
+      <w:r>
+        <w:rPr>
+          <w:lang w:val="en-US"/>
+        </w:rPr>
+        <w:t xml:space="preserve"> </w:t>
+      </w:r>
+      <w:proofErr w:type="spellStart"/>
+      <w:r>
+        <w:rPr>
+          <w:lang w:val="en-US"/>
+        </w:rPr>
+        <w:t>grane</w:t>
+      </w:r>
+      <w:proofErr w:type="spellEnd"/>
+      <w:r>
+        <w:rPr>
+          <w:lang w:val="en-US"/>
+        </w:rPr>
+        <w:t xml:space="preserve"> u </w:t>
+      </w:r>
+      <w:proofErr w:type="spellStart"/>
+      <w:r>
+        <w:rPr>
+          <w:lang w:val="en-US"/>
+        </w:rPr>
+        <w:t>koju</w:t>
+      </w:r>
+      <w:proofErr w:type="spellEnd"/>
+      <w:r>
+        <w:rPr>
+          <w:lang w:val="en-US"/>
+        </w:rPr>
+        <w:t xml:space="preserve"> </w:t>
+      </w:r>
+      <w:proofErr w:type="spellStart"/>
+      <w:r>
+        <w:rPr>
+          <w:lang w:val="en-US"/>
+        </w:rPr>
+        <w:t>želimo</w:t>
+      </w:r>
+      <w:proofErr w:type="spellEnd"/>
+      <w:r>
+        <w:rPr>
+          <w:lang w:val="en-US"/>
+        </w:rPr>
+        <w:t xml:space="preserve"> </w:t>
+      </w:r>
+      <w:proofErr w:type="spellStart"/>
+      <w:r>
+        <w:rPr>
+          <w:lang w:val="en-US"/>
+        </w:rPr>
+        <w:t>i</w:t>
+      </w:r>
+      <w:r>
+        <w:rPr>
+          <w:lang w:val="en-US"/>
+        </w:rPr>
+        <w:t>mportirati</w:t>
+      </w:r>
+      <w:proofErr w:type="spellEnd"/>
+      <w:r>
+        <w:rPr>
+          <w:lang w:val="en-US"/>
+        </w:rPr>
+        <w:t xml:space="preserve"> </w:t>
+      </w:r>
+      <w:proofErr w:type="spellStart"/>
+      <w:r>
+        <w:rPr>
+          <w:lang w:val="en-US"/>
+        </w:rPr>
+        <w:t>određene</w:t>
+      </w:r>
+      <w:proofErr w:type="spellEnd"/>
+      <w:r>
+        <w:rPr>
+          <w:lang w:val="en-US"/>
+        </w:rPr>
+        <w:t xml:space="preserve"> </w:t>
+      </w:r>
+      <w:proofErr w:type="spellStart"/>
+      <w:r>
+        <w:rPr>
+          <w:lang w:val="en-US"/>
+        </w:rPr>
+        <w:t>izmjene</w:t>
+      </w:r>
+      <w:proofErr w:type="spellEnd"/>
+      <w:r>
+        <w:rPr>
+          <w:lang w:val="en-US"/>
+        </w:rPr>
+        <w:t>(</w:t>
+      </w:r>
+      <w:proofErr w:type="spellStart"/>
+      <w:r>
+        <w:rPr>
+          <w:lang w:val="en-US"/>
+        </w:rPr>
+        <w:t>sam</w:t>
+      </w:r>
+      <w:r>
+        <w:rPr>
+          <w:lang w:val="en-US"/>
+        </w:rPr>
+        <w:t>o</w:t>
+      </w:r>
+      <w:proofErr w:type="spellEnd"/>
+      <w:r>
+        <w:rPr>
+          <w:lang w:val="en-US"/>
+        </w:rPr>
+        <w:t xml:space="preserve"> </w:t>
+      </w:r>
+      <w:proofErr w:type="spellStart"/>
+      <w:r>
+        <w:rPr>
+          <w:lang w:val="en-US"/>
+        </w:rPr>
+        <w:t>iz</w:t>
+      </w:r>
+      <w:proofErr w:type="spellEnd"/>
+      <w:r>
+        <w:rPr>
+          <w:lang w:val="en-US"/>
+        </w:rPr>
+        <w:t xml:space="preserve"> </w:t>
+      </w:r>
+      <w:proofErr w:type="spellStart"/>
+      <w:r>
+        <w:rPr>
+          <w:lang w:val="en-US"/>
+        </w:rPr>
+        <w:t>jednog</w:t>
+      </w:r>
+      <w:proofErr w:type="spellEnd"/>
+      <w:r>
+        <w:rPr>
+          <w:lang w:val="en-US"/>
+        </w:rPr>
+        <w:t xml:space="preserve"> </w:t>
+      </w:r>
+      <w:proofErr w:type="spellStart"/>
+      <w:r>
+        <w:rPr>
+          <w:lang w:val="en-US"/>
+        </w:rPr>
+        <w:t>čvora</w:t>
+      </w:r>
+      <w:proofErr w:type="spellEnd"/>
+      <w:r>
+        <w:rPr>
+          <w:lang w:val="en-US"/>
+        </w:rPr>
+        <w:t>)</w:t>
+      </w:r>
+      <w:r>
+        <w:rPr>
+          <w:lang w:val="en-US"/>
+        </w:rPr>
+        <w:t xml:space="preserve">. </w:t>
+      </w:r>
+      <w:proofErr w:type="spellStart"/>
+      <w:r>
+        <w:rPr>
+          <w:lang w:val="en-US"/>
+        </w:rPr>
+        <w:t>String_commita</w:t>
+      </w:r>
+      <w:proofErr w:type="spellEnd"/>
+      <w:r>
+        <w:rPr>
+          <w:lang w:val="en-US"/>
+        </w:rPr>
+        <w:t xml:space="preserve"> je u </w:t>
+      </w:r>
+      <w:proofErr w:type="spellStart"/>
+      <w:r>
+        <w:rPr>
+          <w:lang w:val="en-US"/>
+        </w:rPr>
+        <w:t>nekoj</w:t>
+      </w:r>
+      <w:proofErr w:type="spellEnd"/>
+      <w:r>
+        <w:rPr>
+          <w:lang w:val="en-US"/>
+        </w:rPr>
+        <w:t xml:space="preserve"> </w:t>
+      </w:r>
+      <w:proofErr w:type="spellStart"/>
+      <w:r>
+        <w:rPr>
+          <w:lang w:val="en-US"/>
+        </w:rPr>
+        <w:t>drugoj</w:t>
+      </w:r>
+      <w:proofErr w:type="spellEnd"/>
+      <w:r>
+        <w:rPr>
+          <w:lang w:val="en-US"/>
+        </w:rPr>
+        <w:t xml:space="preserve"> </w:t>
+      </w:r>
+      <w:proofErr w:type="spellStart"/>
+      <w:r>
+        <w:rPr>
+          <w:lang w:val="en-US"/>
+        </w:rPr>
+        <w:t>grani</w:t>
+      </w:r>
+      <w:proofErr w:type="spellEnd"/>
+      <w:r>
+        <w:rPr>
+          <w:lang w:val="en-US"/>
+        </w:rPr>
         <w:t>.</w:t>
       </w:r>
-      <w:proofErr w:type="gramEnd"/>
-      <w:r>
-        <w:rPr>
-          <w:lang w:val="en-US"/>
-        </w:rPr>
-        <w:t xml:space="preserve"> </w:t>
-      </w:r>
-      <w:proofErr w:type="spellStart"/>
-      <w:proofErr w:type="gramStart"/>
-      <w:r>
-        <w:rPr>
-          <w:lang w:val="en-US"/>
-        </w:rPr>
-        <w:t>a</w:t>
-      </w:r>
-      <w:r>
-        <w:rPr>
-          <w:lang w:val="en-US"/>
-        </w:rPr>
-        <w:t>ko</w:t>
-      </w:r>
-      <w:proofErr w:type="spellEnd"/>
-      <w:proofErr w:type="gramEnd"/>
-      <w:r>
-        <w:rPr>
-          <w:lang w:val="en-US"/>
-        </w:rPr>
-        <w:t xml:space="preserve"> se </w:t>
-      </w:r>
-      <w:proofErr w:type="spellStart"/>
-      <w:r>
-        <w:rPr>
-          <w:lang w:val="en-US"/>
-        </w:rPr>
-        <w:t>preuzme</w:t>
-      </w:r>
-      <w:proofErr w:type="spellEnd"/>
-      <w:r>
-        <w:rPr>
-          <w:lang w:val="en-US"/>
-        </w:rPr>
-        <w:t xml:space="preserve"> </w:t>
-      </w:r>
-      <w:proofErr w:type="spellStart"/>
-      <w:r>
-        <w:rPr>
-          <w:lang w:val="en-US"/>
-        </w:rPr>
-        <w:t>samo</w:t>
-      </w:r>
-      <w:proofErr w:type="spellEnd"/>
-      <w:r>
-        <w:rPr>
-          <w:lang w:val="en-US"/>
-        </w:rPr>
-        <w:t xml:space="preserve"> </w:t>
-      </w:r>
-      <w:proofErr w:type="spellStart"/>
-      <w:r>
-        <w:rPr>
-          <w:lang w:val="en-US"/>
-        </w:rPr>
-        <w:t>jedan</w:t>
-      </w:r>
-      <w:proofErr w:type="spellEnd"/>
-      <w:r>
-        <w:rPr>
-          <w:lang w:val="en-US"/>
-        </w:rPr>
-        <w:t xml:space="preserve"> </w:t>
-      </w:r>
-      <w:proofErr w:type="spellStart"/>
-      <w:r>
-        <w:rPr>
-          <w:lang w:val="en-US"/>
-        </w:rPr>
-        <w:t>čvor</w:t>
-      </w:r>
-      <w:proofErr w:type="spellEnd"/>
-      <w:r>
-        <w:rPr>
-          <w:lang w:val="en-US"/>
-        </w:rPr>
-        <w:t xml:space="preserve">, </w:t>
-      </w:r>
-      <w:proofErr w:type="spellStart"/>
-      <w:r>
-        <w:rPr>
-          <w:lang w:val="en-US"/>
-        </w:rPr>
-        <w:t>tada</w:t>
-      </w:r>
-      <w:proofErr w:type="spellEnd"/>
-      <w:r>
-        <w:rPr>
-          <w:lang w:val="en-US"/>
-        </w:rPr>
-        <w:t xml:space="preserve"> se </w:t>
-      </w:r>
-      <w:proofErr w:type="spellStart"/>
-      <w:r>
-        <w:rPr>
-          <w:lang w:val="en-US"/>
-        </w:rPr>
-        <w:t>preuzimaju</w:t>
-      </w:r>
-      <w:proofErr w:type="spellEnd"/>
-      <w:r>
-        <w:rPr>
-          <w:lang w:val="en-US"/>
-        </w:rPr>
-        <w:t xml:space="preserve"> </w:t>
-      </w:r>
-      <w:proofErr w:type="spellStart"/>
-      <w:r>
-        <w:rPr>
-          <w:lang w:val="en-US"/>
-        </w:rPr>
-        <w:t>samo</w:t>
-      </w:r>
-      <w:proofErr w:type="spellEnd"/>
-      <w:r>
-        <w:rPr>
-          <w:lang w:val="en-US"/>
-        </w:rPr>
-        <w:t xml:space="preserve"> </w:t>
-      </w:r>
-      <w:proofErr w:type="spellStart"/>
-      <w:r>
-        <w:rPr>
-          <w:lang w:val="en-US"/>
-        </w:rPr>
-        <w:t>izmjene</w:t>
-      </w:r>
-      <w:proofErr w:type="spellEnd"/>
-      <w:r>
-        <w:rPr>
-          <w:lang w:val="en-US"/>
-        </w:rPr>
-        <w:t xml:space="preserve"> </w:t>
-      </w:r>
-      <w:proofErr w:type="spellStart"/>
-      <w:r>
-        <w:rPr>
-          <w:lang w:val="en-US"/>
-        </w:rPr>
-        <w:t>prijevaljene</w:t>
-      </w:r>
-      <w:proofErr w:type="spellEnd"/>
-      <w:r>
-        <w:rPr>
-          <w:lang w:val="en-US"/>
-        </w:rPr>
-        <w:t xml:space="preserve"> u tom </w:t>
-      </w:r>
-      <w:proofErr w:type="spellStart"/>
-      <w:r>
-        <w:rPr>
-          <w:lang w:val="en-US"/>
-        </w:rPr>
-        <w:t>čvoru</w:t>
-      </w:r>
-      <w:proofErr w:type="spellEnd"/>
-      <w:r>
-        <w:rPr>
-          <w:lang w:val="en-US"/>
-        </w:rPr>
-        <w:t xml:space="preserve">. </w:t>
-      </w:r>
-      <w:proofErr w:type="gramStart"/>
-      <w:r>
-        <w:rPr>
-          <w:lang w:val="en-US"/>
-        </w:rPr>
-        <w:t xml:space="preserve">To se </w:t>
-      </w:r>
-      <w:proofErr w:type="spellStart"/>
-      <w:r>
-        <w:rPr>
-          <w:lang w:val="en-US"/>
-        </w:rPr>
-        <w:t>postiže</w:t>
-      </w:r>
-      <w:proofErr w:type="spellEnd"/>
-      <w:r>
-        <w:rPr>
-          <w:lang w:val="en-US"/>
-        </w:rPr>
-        <w:t xml:space="preserve"> </w:t>
-      </w:r>
-      <w:proofErr w:type="spellStart"/>
-      <w:r>
-        <w:rPr>
-          <w:lang w:val="en-US"/>
-        </w:rPr>
-        <w:t>tzv</w:t>
-      </w:r>
-      <w:proofErr w:type="spellEnd"/>
-      <w:r>
-        <w:rPr>
-          <w:lang w:val="en-US"/>
-        </w:rPr>
-        <w:t>.</w:t>
-      </w:r>
-      <w:proofErr w:type="gramEnd"/>
-      <w:r>
-        <w:rPr>
-          <w:lang w:val="en-US"/>
-        </w:rPr>
-        <w:t xml:space="preserve"> </w:t>
-      </w:r>
-      <w:proofErr w:type="gramStart"/>
-      <w:r>
-        <w:rPr>
-          <w:lang w:val="en-US"/>
-        </w:rPr>
-        <w:t>Cherry-pick-</w:t>
-      </w:r>
-      <w:proofErr w:type="spellStart"/>
-      <w:r>
-        <w:rPr>
-          <w:lang w:val="en-US"/>
-        </w:rPr>
-        <w:t>om.</w:t>
-      </w:r>
-      <w:proofErr w:type="spellEnd"/>
-      <w:proofErr w:type="gramEnd"/>
-    </w:p>
-    <w:p>
-      <w:pPr>
-        <w:rPr>
-          <w:lang w:val="en-US"/>
-        </w:rPr>
-      </w:pPr>
-      <w:r>
-        <w:rPr>
-          <w:highlight w:val="lightGray"/>
-          <w:lang w:val="en-US"/>
-        </w:rPr>
-        <w:t>$</w:t>
-      </w:r>
-      <w:proofErr w:type="spellStart"/>
-      <w:r>
-        <w:rPr>
-          <w:highlight w:val="lightGray"/>
-          <w:lang w:val="en-US"/>
-        </w:rPr>
-        <w:t>git</w:t>
-      </w:r>
-      <w:proofErr w:type="spellEnd"/>
-      <w:r>
-        <w:rPr>
-          <w:highlight w:val="lightGray"/>
-          <w:lang w:val="en-US"/>
-        </w:rPr>
-        <w:t xml:space="preserve"> cherry-pick </w:t>
-      </w:r>
-      <w:r>
-        <w:rPr>
-          <w:b/>
-          <w:highlight w:val="lightGray"/>
-          <w:lang w:val="en-US"/>
-        </w:rPr>
-        <w:t>SHA1_</w:t>
-      </w:r>
-      <w:r>
-        <w:rPr>
-          <w:b/>
-          <w:highlight w:val="lightGray"/>
-          <w:lang w:val="en-US"/>
-        </w:rPr>
-        <w:t>string_commita</w:t>
-      </w:r>
-      <w:r>
-        <w:rPr>
-          <w:lang w:val="en-US"/>
-        </w:rPr>
-        <w:t xml:space="preserve"> – </w:t>
-      </w:r>
-      <w:proofErr w:type="spellStart"/>
-      <w:r>
-        <w:rPr>
-          <w:lang w:val="en-US"/>
-        </w:rPr>
-        <w:t>poziva</w:t>
-      </w:r>
-      <w:proofErr w:type="spellEnd"/>
-      <w:r>
-        <w:rPr>
-          <w:lang w:val="en-US"/>
-        </w:rPr>
-        <w:t xml:space="preserve"> se </w:t>
-      </w:r>
-      <w:proofErr w:type="spellStart"/>
-      <w:r>
-        <w:rPr>
-          <w:lang w:val="en-US"/>
-        </w:rPr>
-        <w:t>iz</w:t>
-      </w:r>
-      <w:proofErr w:type="spellEnd"/>
-      <w:r>
-        <w:rPr>
-          <w:lang w:val="en-US"/>
-        </w:rPr>
-        <w:t xml:space="preserve"> </w:t>
-      </w:r>
-      <w:proofErr w:type="spellStart"/>
-      <w:r>
-        <w:rPr>
-          <w:lang w:val="en-US"/>
-        </w:rPr>
-        <w:t>tekuće</w:t>
-      </w:r>
-      <w:proofErr w:type="spellEnd"/>
-      <w:r>
-        <w:rPr>
-          <w:lang w:val="en-US"/>
-        </w:rPr>
-        <w:t xml:space="preserve"> </w:t>
-      </w:r>
-      <w:proofErr w:type="spellStart"/>
-      <w:r>
-        <w:rPr>
-          <w:lang w:val="en-US"/>
-        </w:rPr>
-        <w:t>grane</w:t>
-      </w:r>
-      <w:proofErr w:type="spellEnd"/>
-      <w:r>
-        <w:rPr>
-          <w:lang w:val="en-US"/>
-        </w:rPr>
-        <w:t xml:space="preserve"> u </w:t>
-      </w:r>
-      <w:proofErr w:type="spellStart"/>
-      <w:r>
-        <w:rPr>
-          <w:lang w:val="en-US"/>
-        </w:rPr>
-        <w:t>koju</w:t>
-      </w:r>
-      <w:proofErr w:type="spellEnd"/>
-      <w:r>
-        <w:rPr>
-          <w:lang w:val="en-US"/>
-        </w:rPr>
-        <w:t xml:space="preserve"> </w:t>
-      </w:r>
-      <w:proofErr w:type="spellStart"/>
-      <w:r>
-        <w:rPr>
-          <w:lang w:val="en-US"/>
-        </w:rPr>
-        <w:t>želimo</w:t>
-      </w:r>
-      <w:proofErr w:type="spellEnd"/>
-      <w:r>
-        <w:rPr>
-          <w:lang w:val="en-US"/>
-        </w:rPr>
-        <w:t xml:space="preserve"> </w:t>
-      </w:r>
-      <w:proofErr w:type="spellStart"/>
-      <w:r>
-        <w:rPr>
-          <w:lang w:val="en-US"/>
-        </w:rPr>
-        <w:t>i</w:t>
-      </w:r>
-      <w:r>
-        <w:rPr>
-          <w:lang w:val="en-US"/>
-        </w:rPr>
-        <w:t>mportirati</w:t>
-      </w:r>
-      <w:proofErr w:type="spellEnd"/>
-      <w:r>
-        <w:rPr>
-          <w:lang w:val="en-US"/>
-        </w:rPr>
-        <w:t xml:space="preserve"> </w:t>
-      </w:r>
-      <w:proofErr w:type="spellStart"/>
-      <w:r>
-        <w:rPr>
-          <w:lang w:val="en-US"/>
-        </w:rPr>
-        <w:t>određene</w:t>
-      </w:r>
-      <w:proofErr w:type="spellEnd"/>
-      <w:r>
-        <w:rPr>
-          <w:lang w:val="en-US"/>
-        </w:rPr>
-        <w:t xml:space="preserve"> </w:t>
-      </w:r>
-      <w:proofErr w:type="spellStart"/>
-      <w:proofErr w:type="gramStart"/>
-      <w:r>
-        <w:rPr>
-          <w:lang w:val="en-US"/>
-        </w:rPr>
-        <w:t>izmjene</w:t>
-      </w:r>
-      <w:proofErr w:type="spellEnd"/>
-      <w:r>
-        <w:rPr>
-          <w:lang w:val="en-US"/>
-        </w:rPr>
-        <w:t>(</w:t>
-      </w:r>
-      <w:proofErr w:type="spellStart"/>
-      <w:proofErr w:type="gramEnd"/>
-      <w:r>
-        <w:rPr>
-          <w:lang w:val="en-US"/>
-        </w:rPr>
-        <w:t>sam</w:t>
-      </w:r>
-      <w:r>
-        <w:rPr>
-          <w:lang w:val="en-US"/>
-        </w:rPr>
-        <w:t>o</w:t>
-      </w:r>
-      <w:proofErr w:type="spellEnd"/>
-      <w:r>
-        <w:rPr>
-          <w:lang w:val="en-US"/>
-        </w:rPr>
-        <w:t xml:space="preserve"> </w:t>
-      </w:r>
-      <w:proofErr w:type="spellStart"/>
-      <w:r>
-        <w:rPr>
-          <w:lang w:val="en-US"/>
-        </w:rPr>
-        <w:t>iz</w:t>
-      </w:r>
-      <w:proofErr w:type="spellEnd"/>
-      <w:r>
-        <w:rPr>
-          <w:lang w:val="en-US"/>
-        </w:rPr>
-        <w:t xml:space="preserve"> </w:t>
-      </w:r>
-      <w:proofErr w:type="spellStart"/>
-      <w:r>
-        <w:rPr>
-          <w:lang w:val="en-US"/>
-        </w:rPr>
-        <w:t>jednog</w:t>
-      </w:r>
-      <w:proofErr w:type="spellEnd"/>
-      <w:r>
-        <w:rPr>
-          <w:lang w:val="en-US"/>
-        </w:rPr>
-        <w:t xml:space="preserve"> </w:t>
-      </w:r>
-      <w:proofErr w:type="spellStart"/>
-      <w:r>
-        <w:rPr>
-          <w:lang w:val="en-US"/>
-        </w:rPr>
-        <w:t>čvora</w:t>
-      </w:r>
-      <w:proofErr w:type="spellEnd"/>
-      <w:r>
-        <w:rPr>
-          <w:lang w:val="en-US"/>
-        </w:rPr>
-        <w:t>)</w:t>
-      </w:r>
-      <w:r>
-        <w:rPr>
-          <w:lang w:val="en-US"/>
-        </w:rPr>
-        <w:t xml:space="preserve">. </w:t>
-      </w:r>
-      <w:proofErr w:type="spellStart"/>
-      <w:proofErr w:type="gramStart"/>
-      <w:r>
-        <w:rPr>
-          <w:lang w:val="en-US"/>
-        </w:rPr>
-        <w:t>String_commita</w:t>
-      </w:r>
-      <w:proofErr w:type="spellEnd"/>
-      <w:r>
-        <w:rPr>
-          <w:lang w:val="en-US"/>
-        </w:rPr>
-        <w:t xml:space="preserve"> je u </w:t>
-      </w:r>
-      <w:proofErr w:type="spellStart"/>
-      <w:r>
-        <w:rPr>
-          <w:lang w:val="en-US"/>
-        </w:rPr>
-        <w:t>nekoj</w:t>
-      </w:r>
-      <w:proofErr w:type="spellEnd"/>
-      <w:r>
-        <w:rPr>
-          <w:lang w:val="en-US"/>
-        </w:rPr>
-        <w:t xml:space="preserve"> </w:t>
-      </w:r>
-      <w:proofErr w:type="spellStart"/>
-      <w:r>
-        <w:rPr>
-          <w:lang w:val="en-US"/>
-        </w:rPr>
-        <w:t>drugoj</w:t>
-      </w:r>
-      <w:proofErr w:type="spellEnd"/>
-      <w:r>
-        <w:rPr>
-          <w:lang w:val="en-US"/>
-        </w:rPr>
-        <w:t xml:space="preserve"> </w:t>
-      </w:r>
-      <w:proofErr w:type="spellStart"/>
-      <w:r>
-        <w:rPr>
-          <w:lang w:val="en-US"/>
-        </w:rPr>
-        <w:t>grani</w:t>
-      </w:r>
-      <w:proofErr w:type="spellEnd"/>
-      <w:r>
-        <w:rPr>
-          <w:lang w:val="en-US"/>
-        </w:rPr>
-        <w:t>.</w:t>
-      </w:r>
-      <w:proofErr w:type="gramEnd"/>
     </w:p>
     <w:p>
       <w:pPr>
@@ -9278,7 +9138,6 @@
         <w:t xml:space="preserve"> </w:t>
       </w:r>
       <w:proofErr w:type="spellStart"/>
-      <w:proofErr w:type="gramStart"/>
       <w:r>
         <w:rPr>
           <w:lang w:val="en-US"/>
@@ -9286,7 +9145,6 @@
         <w:t>sa</w:t>
       </w:r>
       <w:proofErr w:type="spellEnd"/>
-      <w:proofErr w:type="gramEnd"/>
       <w:r>
         <w:rPr>
           <w:lang w:val="en-US"/>
@@ -9672,7 +9530,6 @@
         <w:t xml:space="preserve"> </w:t>
       </w:r>
       <w:proofErr w:type="spellStart"/>
-      <w:proofErr w:type="gramStart"/>
       <w:r>
         <w:rPr>
           <w:lang w:val="en-US"/>
@@ -9680,7 +9537,6 @@
         <w:t>na</w:t>
       </w:r>
       <w:proofErr w:type="spellEnd"/>
-      <w:proofErr w:type="gramEnd"/>
       <w:r>
         <w:rPr>
           <w:lang w:val="en-US"/>
@@ -9838,7 +9694,6 @@
         <w:t xml:space="preserve"> </w:t>
       </w:r>
       <w:proofErr w:type="spellStart"/>
-      <w:proofErr w:type="gramStart"/>
       <w:r>
         <w:rPr>
           <w:lang w:val="en-US"/>
@@ -9846,7 +9701,6 @@
         <w:t>na</w:t>
       </w:r>
       <w:proofErr w:type="spellEnd"/>
-      <w:proofErr w:type="gramEnd"/>
       <w:r>
         <w:rPr>
           <w:lang w:val="en-US"/>
@@ -9941,7 +9795,6 @@
         <w:t xml:space="preserve"> reference </w:t>
       </w:r>
       <w:proofErr w:type="spellStart"/>
-      <w:proofErr w:type="gramStart"/>
       <w:r>
         <w:rPr>
           <w:lang w:val="en-US"/>
@@ -9949,7 +9802,6 @@
         <w:t>na</w:t>
       </w:r>
       <w:proofErr w:type="spellEnd"/>
-      <w:proofErr w:type="gramEnd"/>
       <w:r>
         <w:rPr>
           <w:lang w:val="en-US"/>
@@ -10160,7 +10012,6 @@
         <w:t xml:space="preserve"> </w:t>
       </w:r>
       <w:proofErr w:type="spellStart"/>
-      <w:proofErr w:type="gramStart"/>
       <w:r>
         <w:rPr>
           <w:lang w:val="en-US"/>
@@ -10168,7 +10019,6 @@
         <w:t>na</w:t>
       </w:r>
       <w:proofErr w:type="spellEnd"/>
-      <w:proofErr w:type="gramEnd"/>
       <w:r>
         <w:rPr>
           <w:lang w:val="en-US"/>
@@ -10292,7 +10142,6 @@
         <w:t xml:space="preserve"> </w:t>
       </w:r>
       <w:proofErr w:type="spellStart"/>
-      <w:proofErr w:type="gramStart"/>
       <w:r>
         <w:rPr>
           <w:lang w:val="en-US"/>
@@ -10300,7 +10149,6 @@
         <w:t>primjer</w:t>
       </w:r>
       <w:proofErr w:type="spellEnd"/>
-      <w:proofErr w:type="gramEnd"/>
       <w:r>
         <w:rPr>
           <w:lang w:val="en-US"/>
@@ -10442,7 +10290,6 @@
           <w:lang w:val="en-US"/>
         </w:rPr>
       </w:pPr>
-      <w:proofErr w:type="gramStart"/>
       <w:r>
         <w:rPr>
           <w:highlight w:val="lightGray"/>
@@ -10542,14 +10389,7 @@
         <w:rPr>
           <w:lang w:val="en-US"/>
         </w:rPr>
-        <w:t>.</w:t>
-      </w:r>
-      <w:proofErr w:type="gramEnd"/>
-      <w:r>
-        <w:rPr>
-          <w:lang w:val="en-US"/>
-        </w:rPr>
-        <w:t xml:space="preserve"> </w:t>
+        <w:t xml:space="preserve">. </w:t>
       </w:r>
       <w:proofErr w:type="spellStart"/>
       <w:r>
@@ -10566,7 +10406,6 @@
         <w:t xml:space="preserve"> </w:t>
       </w:r>
       <w:proofErr w:type="spellStart"/>
-      <w:proofErr w:type="gramStart"/>
       <w:r>
         <w:rPr>
           <w:lang w:val="en-US"/>
@@ -10574,7 +10413,6 @@
         <w:t>će</w:t>
       </w:r>
       <w:proofErr w:type="spellEnd"/>
-      <w:proofErr w:type="gramEnd"/>
       <w:r>
         <w:rPr>
           <w:lang w:val="en-US"/>
@@ -10666,7 +10504,6 @@
           <w:lang w:val="en-US"/>
         </w:rPr>
       </w:pPr>
-      <w:proofErr w:type="gramStart"/>
       <w:r>
         <w:rPr>
           <w:highlight w:val="lightGray"/>
@@ -10822,14 +10659,7 @@
         <w:rPr>
           <w:lang w:val="en-US"/>
         </w:rPr>
-        <w:t>.</w:t>
-      </w:r>
-      <w:proofErr w:type="gramEnd"/>
-      <w:r>
-        <w:rPr>
-          <w:lang w:val="en-US"/>
-        </w:rPr>
-        <w:t xml:space="preserve"> </w:t>
+        <w:t xml:space="preserve">. </w:t>
       </w:r>
     </w:p>
     <w:p>
@@ -10905,7 +10735,6 @@
         <w:t xml:space="preserve"> </w:t>
       </w:r>
       <w:proofErr w:type="spellStart"/>
-      <w:proofErr w:type="gramStart"/>
       <w:r>
         <w:rPr>
           <w:lang w:val="en-US"/>
@@ -10913,7 +10742,6 @@
         <w:t>će</w:t>
       </w:r>
       <w:proofErr w:type="spellEnd"/>
-      <w:proofErr w:type="gramEnd"/>
       <w:r>
         <w:rPr>
           <w:lang w:val="en-US"/>
@@ -11074,7 +10902,6 @@
         <w:t xml:space="preserve"> </w:t>
       </w:r>
       <w:proofErr w:type="spellStart"/>
-      <w:proofErr w:type="gramStart"/>
       <w:r>
         <w:rPr>
           <w:lang w:val="en-US"/>
@@ -11082,7 +10909,6 @@
         <w:t>će</w:t>
       </w:r>
       <w:proofErr w:type="spellEnd"/>
-      <w:proofErr w:type="gramEnd"/>
       <w:r>
         <w:rPr>
           <w:lang w:val="en-US"/>
@@ -11335,7 +11161,6 @@
         <w:t xml:space="preserve"> </w:t>
       </w:r>
       <w:proofErr w:type="spellStart"/>
-      <w:proofErr w:type="gramStart"/>
       <w:r>
         <w:rPr>
           <w:lang w:val="en-US"/>
@@ -11350,7 +11175,6 @@
         <w:t>(</w:t>
       </w:r>
       <w:proofErr w:type="spellStart"/>
-      <w:proofErr w:type="gramEnd"/>
       <w:r>
         <w:rPr>
           <w:lang w:val="en-US"/>
@@ -11466,21 +11290,7 @@
         <w:rPr>
           <w:lang w:val="en-US"/>
         </w:rPr>
-        <w:t xml:space="preserve"> </w:t>
-      </w:r>
-      <w:proofErr w:type="gramStart"/>
-      <w:r>
-        <w:rPr>
-          <w:lang w:val="en-US"/>
-        </w:rPr>
-        <w:t>od</w:t>
-      </w:r>
-      <w:proofErr w:type="gramEnd"/>
-      <w:r>
-        <w:rPr>
-          <w:lang w:val="en-US"/>
-        </w:rPr>
-        <w:t xml:space="preserve"> n </w:t>
+        <w:t xml:space="preserve"> od n </w:t>
       </w:r>
       <w:proofErr w:type="spellStart"/>
       <w:r>
@@ -11612,7 +11422,6 @@
           <w:lang w:val="en-US"/>
         </w:rPr>
       </w:pPr>
-      <w:proofErr w:type="gramStart"/>
       <w:r>
         <w:rPr>
           <w:highlight w:val="lightGray"/>
@@ -11771,7 +11580,14 @@
         <w:rPr>
           <w:lang w:val="en-US"/>
         </w:rPr>
-        <w:t xml:space="preserve"> commit</w:t>
+        <w:t xml:space="preserve"> </w:t>
+      </w:r>
+      <w:proofErr w:type="spellStart"/>
+      <w:r>
+        <w:rPr>
+          <w:lang w:val="en-US"/>
+        </w:rPr>
+        <w:t>commit</w:t>
       </w:r>
       <w:r>
         <w:rPr>
@@ -11779,15 +11595,13 @@
         </w:rPr>
         <w:t>u</w:t>
       </w:r>
-      <w:bookmarkStart w:id="0" w:name="_GoBack"/>
-      <w:bookmarkEnd w:id="0"/>
+      <w:proofErr w:type="spellEnd"/>
       <w:r>
         <w:rPr>
           <w:lang w:val="en-US"/>
         </w:rPr>
         <w:t>.</w:t>
       </w:r>
-      <w:proofErr w:type="gramEnd"/>
     </w:p>
     <w:p>
       <w:pPr>
@@ -11935,7 +11749,6 @@
           <w:lang w:val="en-US"/>
         </w:rPr>
       </w:pPr>
-      <w:proofErr w:type="gramStart"/>
       <w:r>
         <w:rPr>
           <w:highlight w:val="lightGray"/>
@@ -12044,14 +11857,7 @@
         <w:rPr>
           <w:lang w:val="en-US"/>
         </w:rPr>
-        <w:t>.</w:t>
-      </w:r>
-      <w:proofErr w:type="gramEnd"/>
-      <w:r>
-        <w:rPr>
-          <w:lang w:val="en-US"/>
-        </w:rPr>
-        <w:t xml:space="preserve"> </w:t>
+        <w:t xml:space="preserve">. </w:t>
       </w:r>
       <w:proofErr w:type="spellStart"/>
       <w:r>
@@ -12068,7 +11874,6 @@
         <w:t xml:space="preserve"> </w:t>
       </w:r>
       <w:proofErr w:type="spellStart"/>
-      <w:proofErr w:type="gramStart"/>
       <w:r>
         <w:rPr>
           <w:lang w:val="en-US"/>
@@ -12076,7 +11881,6 @@
         <w:t>će</w:t>
       </w:r>
       <w:proofErr w:type="spellEnd"/>
-      <w:proofErr w:type="gramEnd"/>
       <w:r>
         <w:rPr>
           <w:lang w:val="en-US"/>
@@ -14477,9 +14281,19 @@
       </w:r>
       <w:r>
         <w:br/>
+      </w:r>
+      <w:bookmarkStart w:id="0" w:name="_GoBack"/>
+      <w:bookmarkEnd w:id="0"/>
+      <w:r>
+        <w:rPr>
+          <w:highlight w:val="lightGray"/>
+        </w:rPr>
         <w:t>$git reset –hard SHA1_commita</w:t>
       </w:r>
       <w:r>
+        <w:rPr>
+          <w:highlight w:val="lightGray"/>
+        </w:rPr>
         <w:br/>
         <w:t>$git push-f origin grana</w:t>
       </w:r>
@@ -14602,7 +14416,7 @@
         <w:rFonts w:asciiTheme="majorHAnsi" w:eastAsiaTheme="majorEastAsia" w:hAnsiTheme="majorHAnsi" w:cstheme="majorBidi"/>
         <w:noProof/>
       </w:rPr>
-      <w:t>6</w:t>
+      <w:t>13</w:t>
     </w:r>
     <w:r>
       <w:rPr>

</xml_diff>